<commit_message>
add lab4 back repo
</commit_message>
<xml_diff>
--- a/Course2/peb/lab1/report.docx
+++ b/Course2/peb/lab1/report.docx
@@ -1989,8 +1989,6 @@
         </w:rPr>
         <w:t>Функциональные требования</w:t>
       </w:r>
-      <w:bookmarkStart w:id="8" w:name="_GoBack"/>
-      <w:bookmarkEnd w:id="8"/>
     </w:p>
     <w:p>
       <w:pPr>
@@ -2063,7 +2061,7 @@
           <w:szCs w:val="24"/>
         </w:rPr>
       </w:pPr>
-      <w:bookmarkStart w:id="9" w:name="_Hlk160407313"/>
+      <w:bookmarkStart w:id="8" w:name="_Hlk160407313"/>
       <w:r>
         <w:rPr>
           <w:rFonts w:ascii="Times New Roman" w:hAnsi="Times New Roman" w:cs="Times New Roman"/>
@@ -2349,7 +2347,23 @@
           <w:sz w:val="24"/>
           <w:szCs w:val="24"/>
         </w:rPr>
-        <w:t>Система должна предоставлять возможность системы рейтинговой оценки предложенных серверов на сайте</w:t>
+        <w:t>Система должна предоставлять возможно</w:t>
+      </w:r>
+      <w:r>
+        <w:rPr>
+          <w:rFonts w:ascii="Times New Roman" w:hAnsi="Times New Roman" w:cs="Times New Roman"/>
+          <w:sz w:val="24"/>
+          <w:szCs w:val="24"/>
+        </w:rPr>
+        <w:t>сть</w:t>
+      </w:r>
+      <w:r>
+        <w:rPr>
+          <w:rFonts w:ascii="Times New Roman" w:hAnsi="Times New Roman" w:cs="Times New Roman"/>
+          <w:sz w:val="24"/>
+          <w:szCs w:val="24"/>
+        </w:rPr>
+        <w:t xml:space="preserve"> рейтинговой оценки предложенных серверов на сайте</w:t>
       </w:r>
     </w:p>
     <w:p>
@@ -2990,9 +3004,10 @@
           <w:iCs/>
           <w:sz w:val="24"/>
           <w:szCs w:val="24"/>
-        </w:rPr>
-      </w:pPr>
-      <w:bookmarkStart w:id="10" w:name="_Toc190356370"/>
+          <w:lang w:val="en-US"/>
+        </w:rPr>
+      </w:pPr>
+      <w:bookmarkStart w:id="9" w:name="_Toc190356370"/>
       <w:r>
         <w:rPr>
           <w:rFonts w:ascii="Times New Roman" w:hAnsi="Times New Roman" w:cs="Times New Roman"/>
@@ -3005,27 +3020,13 @@
         </w:rPr>
         <w:t xml:space="preserve">. </w:t>
       </w:r>
-      <w:r>
-        <w:rPr>
-          <w:rFonts w:ascii="Times New Roman" w:hAnsi="Times New Roman" w:cs="Times New Roman"/>
-          <w:lang w:val="en-US"/>
-        </w:rPr>
-        <w:t>Nonfunctional</w:t>
-      </w:r>
-      <w:r>
-        <w:rPr>
-          <w:rFonts w:ascii="Times New Roman" w:hAnsi="Times New Roman" w:cs="Times New Roman"/>
-        </w:rPr>
-        <w:t xml:space="preserve"> </w:t>
-      </w:r>
-      <w:r>
-        <w:rPr>
-          <w:rFonts w:ascii="Times New Roman" w:hAnsi="Times New Roman" w:cs="Times New Roman"/>
-          <w:lang w:val="en-US"/>
-        </w:rPr>
-        <w:t>requirements</w:t>
-      </w:r>
-      <w:bookmarkEnd w:id="10"/>
+      <w:bookmarkEnd w:id="9"/>
+      <w:r>
+        <w:rPr>
+          <w:rFonts w:ascii="Times New Roman" w:hAnsi="Times New Roman" w:cs="Times New Roman"/>
+        </w:rPr>
+        <w:t>Нефункциональные требованияы</w:t>
+      </w:r>
     </w:p>
     <w:p>
       <w:pPr>
@@ -3340,7 +3341,17 @@
           <w:sz w:val="24"/>
           <w:szCs w:val="24"/>
         </w:rPr>
-        <w:t xml:space="preserve"> Система должна име</w:t>
+        <w:t xml:space="preserve"> Система долж</w:t>
+      </w:r>
+      <w:bookmarkStart w:id="10" w:name="_GoBack"/>
+      <w:bookmarkEnd w:id="10"/>
+      <w:r>
+        <w:rPr>
+          <w:rFonts w:ascii="Times New Roman" w:hAnsi="Times New Roman" w:cs="Times New Roman"/>
+          <w:sz w:val="24"/>
+          <w:szCs w:val="24"/>
+        </w:rPr>
+        <w:t>на име</w:t>
       </w:r>
       <w:r>
         <w:rPr>
@@ -3542,7 +3553,7 @@
         </w:rPr>
         <w:t xml:space="preserve"> не разрешается использование исходного кода программы.</w:t>
       </w:r>
-      <w:bookmarkEnd w:id="9"/>
+      <w:bookmarkEnd w:id="8"/>
     </w:p>
     <w:sectPr>
       <w:pgSz w:w="11906" w:h="16838"/>
@@ -5491,7 +5502,7 @@
 </file>
 
 <file path=customXml/itemProps1.xml><?xml version="1.0" encoding="utf-8"?>
-<ds:datastoreItem xmlns:ds="http://schemas.openxmlformats.org/officeDocument/2006/customXml" ds:itemID="{2197A5B2-4782-4F54-97E0-A13C6DA68474}">
+<ds:datastoreItem xmlns:ds="http://schemas.openxmlformats.org/officeDocument/2006/customXml" ds:itemID="{40352041-976D-47C9-8BE1-147D97EFD500}">
   <ds:schemaRefs>
     <ds:schemaRef ds:uri="http://schemas.openxmlformats.org/officeDocument/2006/bibliography"/>
   </ds:schemaRefs>

</xml_diff>

<commit_message>
upd functional non functional
</commit_message>
<xml_diff>
--- a/Course2/peb/lab1/report.docx
+++ b/Course2/peb/lab1/report.docx
@@ -8,14 +8,6 @@
         <w:spacing w:before="0" w:beforeAutospacing="0" w:after="0" w:afterAutospacing="0"/>
         <w:jc w:val="center"/>
       </w:pPr>
-      <w:r>
-        <w:rPr>
-          <w:color w:val="000000"/>
-          <w:sz w:val="28"/>
-          <w:szCs w:val="28"/>
-        </w:rPr>
-        <w:t>ц</w:t>
-      </w:r>
       <w:r>
         <w:rPr>
           <w:color w:val="000000"/>
@@ -2009,12 +2001,14 @@
       <w:r>
         <w:t>обладает набором прав модератора. Обладает полномочиями назначать модераторов системы. Обладает всеми метриками сайта, в праве распоряжаться ими.</w:t>
       </w:r>
-      <w:bookmarkStart w:id="6" w:name="_GoBack"/>
-      <w:bookmarkEnd w:id="6"/>
     </w:p>
     <w:p>
       <w:pPr>
         <w:pStyle w:val="4"/>
+        <w:numPr>
+          <w:ilvl w:val="1"/>
+          <w:numId w:val="27"/>
+        </w:numPr>
         <w:spacing w:before="0" w:after="240" w:line="276" w:lineRule="auto"/>
         <w:rPr>
           <w:rFonts w:ascii="Times New Roman" w:hAnsi="Times New Roman" w:cs="Times New Roman"/>
@@ -2024,37 +2018,6 @@
           <w:szCs w:val="24"/>
         </w:rPr>
       </w:pPr>
-      <w:r>
-        <w:rPr>
-          <w:rFonts w:ascii="Times New Roman" w:hAnsi="Times New Roman" w:cs="Times New Roman"/>
-          <w:i w:val="0"/>
-          <w:iCs w:val="0"/>
-          <w:sz w:val="24"/>
-          <w:szCs w:val="24"/>
-        </w:rPr>
-        <w:t>2.</w:t>
-      </w:r>
-      <w:r>
-        <w:rPr>
-          <w:rFonts w:ascii="Times New Roman" w:hAnsi="Times New Roman" w:cs="Times New Roman"/>
-          <w:i w:val="0"/>
-          <w:iCs w:val="0"/>
-          <w:sz w:val="24"/>
-          <w:szCs w:val="24"/>
-          <w:lang w:val="en-US"/>
-        </w:rPr>
-        <w:t>2</w:t>
-      </w:r>
-      <w:r>
-        <w:rPr>
-          <w:rFonts w:ascii="Times New Roman" w:hAnsi="Times New Roman" w:cs="Times New Roman"/>
-          <w:i w:val="0"/>
-          <w:iCs w:val="0"/>
-          <w:sz w:val="24"/>
-          <w:szCs w:val="24"/>
-        </w:rPr>
-        <w:t xml:space="preserve"> </w:t>
-      </w:r>
       <w:r>
         <w:rPr>
           <w:rFonts w:ascii="Times New Roman" w:hAnsi="Times New Roman" w:cs="Times New Roman"/>
@@ -2217,20 +2180,29 @@
         <w:spacing w:before="0" w:after="240" w:line="276" w:lineRule="auto"/>
         <w:rPr>
           <w:rFonts w:ascii="Times New Roman" w:hAnsi="Times New Roman" w:cs="Times New Roman"/>
+        </w:rPr>
+      </w:pPr>
+      <w:bookmarkStart w:id="6" w:name="_Toc191300098"/>
+    </w:p>
+    <w:p>
+      <w:pPr>
+        <w:pStyle w:val="3"/>
+        <w:spacing w:before="0" w:after="240" w:line="276" w:lineRule="auto"/>
+        <w:rPr>
+          <w:rFonts w:ascii="Times New Roman" w:hAnsi="Times New Roman" w:cs="Times New Roman"/>
           <w:color w:val="0000FF"/>
         </w:rPr>
       </w:pPr>
-      <w:bookmarkStart w:id="7" w:name="_Toc191300098"/>
-      <w:r>
-        <w:rPr>
-          <w:rFonts w:ascii="Times New Roman" w:hAnsi="Times New Roman" w:cs="Times New Roman"/>
-        </w:rPr>
-        <w:lastRenderedPageBreak/>
+      <w:r>
+        <w:rPr>
+          <w:rFonts w:ascii="Times New Roman" w:hAnsi="Times New Roman" w:cs="Times New Roman"/>
+        </w:rPr>
         <w:t xml:space="preserve">3. </w:t>
       </w:r>
       <w:r>
         <w:rPr>
           <w:rFonts w:ascii="Times New Roman" w:hAnsi="Times New Roman" w:cs="Times New Roman"/>
+          <w:b/>
           <w:lang w:val="en-US"/>
         </w:rPr>
         <w:t>Functional</w:t>
@@ -2238,17 +2210,19 @@
       <w:r>
         <w:rPr>
           <w:rFonts w:ascii="Times New Roman" w:hAnsi="Times New Roman" w:cs="Times New Roman"/>
+          <w:b/>
         </w:rPr>
         <w:t xml:space="preserve"> </w:t>
       </w:r>
       <w:r>
         <w:rPr>
           <w:rFonts w:ascii="Times New Roman" w:hAnsi="Times New Roman" w:cs="Times New Roman"/>
+          <w:b/>
           <w:lang w:val="en-US"/>
         </w:rPr>
         <w:t>requirements</w:t>
       </w:r>
-      <w:bookmarkEnd w:id="7"/>
+      <w:bookmarkEnd w:id="6"/>
     </w:p>
     <w:p>
       <w:pPr>
@@ -2260,6 +2234,7 @@
         <w:spacing w:before="0" w:after="240" w:line="276" w:lineRule="auto"/>
         <w:rPr>
           <w:rFonts w:ascii="Times New Roman" w:hAnsi="Times New Roman" w:cs="Times New Roman"/>
+          <w:b/>
           <w:i w:val="0"/>
           <w:iCs w:val="0"/>
           <w:sz w:val="24"/>
@@ -2267,583 +2242,672 @@
           <w:lang w:val="en-US"/>
         </w:rPr>
       </w:pPr>
-      <w:bookmarkStart w:id="8" w:name="_6sds04f9wqh" w:colFirst="0" w:colLast="0"/>
-      <w:bookmarkEnd w:id="8"/>
-      <w:r>
-        <w:rPr>
-          <w:rFonts w:ascii="Times New Roman" w:hAnsi="Times New Roman" w:cs="Times New Roman"/>
+      <w:bookmarkStart w:id="7" w:name="_6sds04f9wqh" w:colFirst="0" w:colLast="0"/>
+      <w:bookmarkEnd w:id="7"/>
+      <w:r>
+        <w:rPr>
+          <w:rFonts w:ascii="Times New Roman" w:hAnsi="Times New Roman" w:cs="Times New Roman"/>
+          <w:b/>
           <w:i w:val="0"/>
           <w:iCs w:val="0"/>
           <w:sz w:val="24"/>
           <w:szCs w:val="24"/>
           <w:lang w:val="en-US"/>
         </w:rPr>
-        <w:t>User</w:t>
-      </w:r>
-      <w:r>
-        <w:rPr>
-          <w:rFonts w:ascii="Times New Roman" w:hAnsi="Times New Roman" w:cs="Times New Roman"/>
+        <w:t>Moderator</w:t>
+      </w:r>
+    </w:p>
+    <w:p>
+      <w:pPr>
+        <w:pStyle w:val="a7"/>
+        <w:numPr>
+          <w:ilvl w:val="2"/>
+          <w:numId w:val="25"/>
+        </w:numPr>
+      </w:pPr>
+      <w:r>
+        <w:t>Система должна предоставлять возможность удалять комментарии пользователей</w:t>
+      </w:r>
+    </w:p>
+    <w:p>
+      <w:pPr>
+        <w:pStyle w:val="a7"/>
+        <w:numPr>
+          <w:ilvl w:val="2"/>
+          <w:numId w:val="25"/>
+        </w:numPr>
+      </w:pPr>
+      <w:r>
+        <w:t>Система должна предоставлять возможность блокировать учетные записи пользователей</w:t>
+      </w:r>
+    </w:p>
+    <w:p>
+      <w:pPr>
+        <w:pStyle w:val="a7"/>
+        <w:numPr>
+          <w:ilvl w:val="2"/>
+          <w:numId w:val="25"/>
+        </w:numPr>
+      </w:pPr>
+      <w:r>
+        <w:t>Система должна предоставлять возможность удалять ранее опубликованные записи другими пользователями</w:t>
+      </w:r>
+    </w:p>
+    <w:p>
+      <w:pPr>
+        <w:pStyle w:val="a7"/>
+        <w:numPr>
+          <w:ilvl w:val="2"/>
+          <w:numId w:val="25"/>
+        </w:numPr>
+      </w:pPr>
+      <w:r>
+        <w:t>Система должна предоставлять возможность отслеживать жалобы пользователей</w:t>
+      </w:r>
+    </w:p>
+    <w:p>
+      <w:pPr>
+        <w:pStyle w:val="a7"/>
+        <w:numPr>
+          <w:ilvl w:val="2"/>
+          <w:numId w:val="25"/>
+        </w:numPr>
+      </w:pPr>
+      <w:r>
+        <w:t>Система должна предоставлять возможность подтверждать публикацию материалов, предложенных</w:t>
+      </w:r>
+      <w:r>
+        <w:t xml:space="preserve"> пользователем или отвергать их</w:t>
+      </w:r>
+    </w:p>
+    <w:p>
+      <w:pPr>
+        <w:pStyle w:val="4"/>
+        <w:numPr>
+          <w:ilvl w:val="1"/>
+          <w:numId w:val="25"/>
+        </w:numPr>
+        <w:spacing w:before="0" w:after="240" w:line="276" w:lineRule="auto"/>
+        <w:rPr>
+          <w:rFonts w:ascii="Times New Roman" w:hAnsi="Times New Roman" w:cs="Times New Roman"/>
+          <w:b/>
           <w:i w:val="0"/>
           <w:iCs w:val="0"/>
           <w:sz w:val="24"/>
           <w:szCs w:val="24"/>
-        </w:rPr>
-        <w:t xml:space="preserve"> </w:t>
-      </w:r>
-      <w:r>
-        <w:rPr>
-          <w:rFonts w:ascii="Times New Roman" w:hAnsi="Times New Roman" w:cs="Times New Roman"/>
+          <w:lang w:val="en-US"/>
+        </w:rPr>
+      </w:pPr>
+      <w:r>
+        <w:rPr>
+          <w:rFonts w:ascii="Times New Roman" w:hAnsi="Times New Roman" w:cs="Times New Roman"/>
+          <w:b/>
           <w:i w:val="0"/>
           <w:iCs w:val="0"/>
           <w:sz w:val="24"/>
           <w:szCs w:val="24"/>
           <w:lang w:val="en-US"/>
         </w:rPr>
-        <w:t>roles &amp; rights</w:t>
+        <w:t>Administrator</w:t>
+      </w:r>
+    </w:p>
+    <w:p>
+      <w:r>
+        <w:t xml:space="preserve">Система должна обеспечивать все те же возможности, что и для роли </w:t>
+      </w:r>
+      <w:r>
+        <w:rPr>
+          <w:lang w:val="en-US"/>
+        </w:rPr>
+        <w:t>Moderator</w:t>
+      </w:r>
+      <w:r>
+        <w:t xml:space="preserve"> (</w:t>
+      </w:r>
+      <w:r>
+        <w:t>п. 3.1</w:t>
+      </w:r>
+      <w:r>
+        <w:t>)</w:t>
+      </w:r>
+      <w:r>
+        <w:t>, а также</w:t>
+      </w:r>
+      <w:r>
+        <w:t>:</w:t>
       </w:r>
     </w:p>
     <w:p>
       <w:pPr>
         <w:pStyle w:val="a7"/>
         <w:numPr>
-          <w:ilvl w:val="0"/>
-          <w:numId w:val="9"/>
+          <w:ilvl w:val="2"/>
+          <w:numId w:val="25"/>
         </w:numPr>
       </w:pPr>
       <w:r>
-        <w:t>Система должна обеспечивать возможность скачивания материалов, опубликованных на веб-сайте для авторизованных и неавторизованных пользователей</w:t>
+        <w:t>Система должна предоставлять возможность назначать пользователю роль модератора с обеспечением всех возможностей этой роли (п. 3.1)</w:t>
       </w:r>
     </w:p>
     <w:p>
       <w:pPr>
         <w:pStyle w:val="a7"/>
         <w:numPr>
-          <w:ilvl w:val="0"/>
-          <w:numId w:val="9"/>
+          <w:ilvl w:val="2"/>
+          <w:numId w:val="25"/>
         </w:numPr>
       </w:pPr>
       <w:r>
-        <w:t>Система должна обеспечивать возможность регистрации учетной записи</w:t>
+        <w:t>Система должна обеспечивать доступ к метрикам веб сайта</w:t>
+      </w:r>
+    </w:p>
+    <w:p>
+      <w:pPr>
+        <w:pStyle w:val="4"/>
+        <w:numPr>
+          <w:ilvl w:val="1"/>
+          <w:numId w:val="25"/>
+        </w:numPr>
+        <w:spacing w:before="0" w:after="240" w:line="276" w:lineRule="auto"/>
+        <w:rPr>
+          <w:rFonts w:ascii="Times New Roman" w:hAnsi="Times New Roman" w:cs="Times New Roman"/>
+          <w:b/>
+          <w:i w:val="0"/>
+          <w:iCs w:val="0"/>
+          <w:sz w:val="24"/>
+          <w:szCs w:val="24"/>
+          <w:lang w:val="en-US"/>
+        </w:rPr>
+      </w:pPr>
+      <w:r>
+        <w:rPr>
+          <w:rFonts w:ascii="Times New Roman" w:hAnsi="Times New Roman" w:cs="Times New Roman"/>
+          <w:b/>
+          <w:i w:val="0"/>
+          <w:iCs w:val="0"/>
+          <w:sz w:val="24"/>
+          <w:szCs w:val="24"/>
+          <w:lang w:val="en-US"/>
+        </w:rPr>
+        <w:t>Unauthorized user</w:t>
       </w:r>
     </w:p>
     <w:p>
       <w:pPr>
         <w:pStyle w:val="a7"/>
         <w:numPr>
-          <w:ilvl w:val="0"/>
-          <w:numId w:val="9"/>
+          <w:ilvl w:val="2"/>
+          <w:numId w:val="25"/>
         </w:numPr>
       </w:pPr>
       <w:r>
-        <w:t>Система должна предоставлять возможность аутентификации пользователя</w:t>
+        <w:t>Система должна обеспечивать возможность скачивания материалов, опубликованных на веб-сайте</w:t>
+      </w:r>
+      <w:r>
+        <w:t>.</w:t>
       </w:r>
     </w:p>
     <w:p>
       <w:pPr>
         <w:pStyle w:val="a7"/>
         <w:numPr>
-          <w:ilvl w:val="0"/>
-          <w:numId w:val="9"/>
+          <w:ilvl w:val="2"/>
+          <w:numId w:val="25"/>
         </w:numPr>
       </w:pPr>
       <w:r>
-        <w:t>Система должна предоставлять возможность авторизации пользователя</w:t>
+        <w:t>Система должна обеспечивать возможность регистрации учетной записи</w:t>
       </w:r>
     </w:p>
     <w:p>
       <w:pPr>
         <w:pStyle w:val="a7"/>
         <w:numPr>
-          <w:ilvl w:val="0"/>
-          <w:numId w:val="9"/>
+          <w:ilvl w:val="2"/>
+          <w:numId w:val="25"/>
         </w:numPr>
-        <w:rPr>
-          <w:lang w:val="en-US"/>
-        </w:rPr>
-      </w:pPr>
-      <w:r>
-        <w:t>Авторизованный пользователь</w:t>
-      </w:r>
-      <w:r>
-        <w:rPr>
-          <w:lang w:val="en-US"/>
-        </w:rPr>
-        <w:t>:</w:t>
+      </w:pPr>
+      <w:r>
+        <w:t>Система должна предоставлять возможность аутентификации пользователя</w:t>
       </w:r>
     </w:p>
     <w:p>
       <w:pPr>
         <w:pStyle w:val="a7"/>
         <w:numPr>
-          <w:ilvl w:val="1"/>
-          <w:numId w:val="9"/>
+          <w:ilvl w:val="2"/>
+          <w:numId w:val="25"/>
         </w:numPr>
       </w:pPr>
       <w:r>
-        <w:t xml:space="preserve">Система должна предоставлять возможность загружать на платформу файлы следующих форматов: </w:t>
-      </w:r>
-      <w:r>
-        <w:rPr>
-          <w:lang w:val="en-US"/>
-        </w:rPr>
-        <w:t>zip</w:t>
-      </w:r>
-      <w:r>
-        <w:t xml:space="preserve">, </w:t>
-      </w:r>
-      <w:r>
-        <w:rPr>
-          <w:lang w:val="en-US"/>
-        </w:rPr>
-        <w:t>rar</w:t>
-      </w:r>
-      <w:r>
-        <w:t xml:space="preserve">, </w:t>
-      </w:r>
-      <w:r>
-        <w:rPr>
-          <w:lang w:val="en-US"/>
-        </w:rPr>
-        <w:t>jpeg</w:t>
-      </w:r>
-      <w:r>
-        <w:t xml:space="preserve">, </w:t>
-      </w:r>
-      <w:r>
-        <w:rPr>
-          <w:lang w:val="en-US"/>
-        </w:rPr>
-        <w:t>png</w:t>
-      </w:r>
-      <w:r>
-        <w:t xml:space="preserve"> </w:t>
+        <w:t>Система должна предоставлять возможность авторизации пользователя</w:t>
       </w:r>
     </w:p>
     <w:p>
       <w:pPr>
         <w:pStyle w:val="a7"/>
         <w:numPr>
-          <w:ilvl w:val="1"/>
-          <w:numId w:val="9"/>
+          <w:ilvl w:val="2"/>
+          <w:numId w:val="25"/>
         </w:numPr>
       </w:pPr>
       <w:r>
-        <w:t>Система должна предоставлять возможность оценки опубликованного другими пользователями контента</w:t>
+        <w:t>Система должна предоставлять возможность вбивать необходимые запросы в строку поиска внутри сайта</w:t>
       </w:r>
     </w:p>
     <w:p>
       <w:pPr>
         <w:pStyle w:val="a7"/>
         <w:numPr>
-          <w:ilvl w:val="1"/>
-          <w:numId w:val="9"/>
+          <w:ilvl w:val="2"/>
+          <w:numId w:val="25"/>
         </w:numPr>
       </w:pPr>
       <w:r>
-        <w:t>Система должна предоставлять возможность комментировать опубликованный на платформе материал</w:t>
+        <w:t xml:space="preserve">Система должна предоставлять возможность поиска требуемых </w:t>
+      </w:r>
+      <w:r>
+        <w:t>материалов</w:t>
       </w:r>
     </w:p>
     <w:p>
       <w:pPr>
         <w:pStyle w:val="a7"/>
         <w:numPr>
+          <w:ilvl w:val="2"/>
+          <w:numId w:val="25"/>
+        </w:numPr>
+      </w:pPr>
+      <w:r>
+        <w:t>Система должна обеспечивать отображение всех материалов ресурса согласно их категориям</w:t>
+      </w:r>
+    </w:p>
+    <w:p>
+      <w:pPr>
+        <w:pStyle w:val="4"/>
+        <w:numPr>
           <w:ilvl w:val="1"/>
-          <w:numId w:val="9"/>
+          <w:numId w:val="25"/>
         </w:numPr>
-      </w:pPr>
-      <w:r>
-        <w:t>Система должна предоставлять возможность сбрасывать пароль учетной записи</w:t>
+        <w:spacing w:before="0" w:after="240" w:line="276" w:lineRule="auto"/>
+        <w:rPr>
+          <w:rFonts w:ascii="Times New Roman" w:hAnsi="Times New Roman" w:cs="Times New Roman"/>
+          <w:b/>
+          <w:i w:val="0"/>
+          <w:iCs w:val="0"/>
+          <w:sz w:val="24"/>
+          <w:szCs w:val="24"/>
+          <w:lang w:val="en-US"/>
+        </w:rPr>
+      </w:pPr>
+      <w:r>
+        <w:rPr>
+          <w:rFonts w:ascii="Times New Roman" w:hAnsi="Times New Roman" w:cs="Times New Roman"/>
+          <w:b/>
+          <w:i w:val="0"/>
+          <w:iCs w:val="0"/>
+          <w:sz w:val="24"/>
+          <w:szCs w:val="24"/>
+          <w:lang w:val="en-US"/>
+        </w:rPr>
+        <w:t>Authorized user</w:t>
+      </w:r>
+    </w:p>
+    <w:p>
+      <w:r>
+        <w:t xml:space="preserve">Система должна предоставлять все функции, которыми обладает </w:t>
+      </w:r>
+      <w:r>
+        <w:rPr>
+          <w:lang w:val="en-US"/>
+        </w:rPr>
+        <w:t>Unauthorized</w:t>
+      </w:r>
+      <w:r>
+        <w:t xml:space="preserve"> </w:t>
+      </w:r>
+      <w:r>
+        <w:rPr>
+          <w:lang w:val="en-US"/>
+        </w:rPr>
+        <w:t>user</w:t>
+      </w:r>
+      <w:r>
+        <w:t xml:space="preserve"> (</w:t>
+      </w:r>
+      <w:r>
+        <w:t>п. 3.3</w:t>
+      </w:r>
+      <w:r>
+        <w:t>)</w:t>
+      </w:r>
+      <w:r>
+        <w:t>, а также</w:t>
+      </w:r>
+      <w:r>
+        <w:t xml:space="preserve">: </w:t>
       </w:r>
     </w:p>
     <w:p>
       <w:pPr>
         <w:pStyle w:val="a7"/>
         <w:numPr>
-          <w:ilvl w:val="1"/>
-          <w:numId w:val="9"/>
+          <w:ilvl w:val="2"/>
+          <w:numId w:val="25"/>
         </w:numPr>
       </w:pPr>
       <w:r>
-        <w:t>Система должна предоставлять возможность менять имя пользователя учетной записи</w:t>
+        <w:t>Система должна предоставлять форму с полем для загрузки материалов с устройства пользователя на публичный ресурс</w:t>
       </w:r>
     </w:p>
     <w:p>
       <w:pPr>
         <w:pStyle w:val="a7"/>
         <w:numPr>
-          <w:ilvl w:val="0"/>
-          <w:numId w:val="9"/>
+          <w:ilvl w:val="2"/>
+          <w:numId w:val="25"/>
         </w:numPr>
       </w:pPr>
       <w:r>
-        <w:t>Система должна обеспечивать безопасное хранение учетных данных пользователей</w:t>
+        <w:t>Система должна обеспечивать хранение опубликованных пользователями материалов</w:t>
       </w:r>
     </w:p>
     <w:p>
       <w:pPr>
         <w:pStyle w:val="a7"/>
         <w:numPr>
-          <w:ilvl w:val="0"/>
-          <w:numId w:val="9"/>
+          <w:ilvl w:val="2"/>
+          <w:numId w:val="25"/>
         </w:numPr>
       </w:pPr>
       <w:r>
-        <w:t xml:space="preserve">Система должна обеспечивать хранение опубликованных пользователями материалов </w:t>
+        <w:t>Система должна предоставлять возможность оценки опубликованного другими пользователями контента</w:t>
       </w:r>
     </w:p>
     <w:p>
       <w:pPr>
         <w:pStyle w:val="a7"/>
         <w:numPr>
-          <w:ilvl w:val="0"/>
-          <w:numId w:val="9"/>
+          <w:ilvl w:val="2"/>
+          <w:numId w:val="25"/>
         </w:numPr>
       </w:pPr>
       <w:r>
-        <w:t>Администратор:</w:t>
+        <w:t>Система должна предоставлять возможность комментировать опубликованный на платформе материал</w:t>
       </w:r>
     </w:p>
     <w:p>
       <w:pPr>
         <w:pStyle w:val="a7"/>
         <w:numPr>
-          <w:ilvl w:val="1"/>
-          <w:numId w:val="9"/>
+          <w:ilvl w:val="2"/>
+          <w:numId w:val="25"/>
         </w:numPr>
       </w:pPr>
       <w:r>
-        <w:t>Система должна предоставлять возможность блокировать учетные записи пользователей</w:t>
+        <w:t>Система должна предоставлять возможность менять имя пользователя учетной записи</w:t>
       </w:r>
     </w:p>
     <w:p>
       <w:pPr>
         <w:pStyle w:val="a7"/>
         <w:numPr>
-          <w:ilvl w:val="1"/>
-          <w:numId w:val="9"/>
+          <w:ilvl w:val="2"/>
+          <w:numId w:val="25"/>
         </w:numPr>
       </w:pPr>
       <w:r>
-        <w:t>Система должна предоставлять возможность удалять комментарии пользователей</w:t>
+        <w:t>Система должна предоставлять возможность сбрасывать пароль учетной записи</w:t>
       </w:r>
     </w:p>
     <w:p>
       <w:pPr>
         <w:pStyle w:val="a7"/>
         <w:numPr>
-          <w:ilvl w:val="1"/>
-          <w:numId w:val="9"/>
+          <w:ilvl w:val="2"/>
+          <w:numId w:val="25"/>
         </w:numPr>
       </w:pPr>
-      <w:bookmarkStart w:id="9" w:name="_Hlk160407313"/>
-      <w:r>
-        <w:t>Система должна обеспечивать доступ к метрикам веб сайта</w:t>
-      </w:r>
-    </w:p>
-    <w:p>
-      <w:pPr>
-        <w:rPr>
-          <w:rFonts w:ascii="Times New Roman" w:hAnsi="Times New Roman" w:cs="Times New Roman"/>
-          <w:sz w:val="24"/>
-          <w:szCs w:val="24"/>
-          <w:lang w:val="en-US"/>
-        </w:rPr>
-      </w:pPr>
-      <w:r>
-        <w:rPr>
-          <w:rFonts w:ascii="Times New Roman" w:hAnsi="Times New Roman" w:cs="Times New Roman"/>
-          <w:sz w:val="24"/>
-          <w:szCs w:val="24"/>
-          <w:lang w:val="en-US"/>
-        </w:rPr>
-        <w:t>3.2 File catalog</w:t>
-      </w:r>
+      <w:r>
+        <w:lastRenderedPageBreak/>
+        <w:t>Система должна предоставлять возможность устанавливать пароль учетной записи</w:t>
+      </w:r>
+      <w:bookmarkStart w:id="8" w:name="_Hlk160407313"/>
     </w:p>
     <w:p>
       <w:pPr>
         <w:pStyle w:val="a7"/>
         <w:numPr>
-          <w:ilvl w:val="0"/>
-          <w:numId w:val="10"/>
+          <w:ilvl w:val="2"/>
+          <w:numId w:val="25"/>
         </w:numPr>
-        <w:rPr>
-          <w:rFonts w:ascii="Times New Roman" w:hAnsi="Times New Roman" w:cs="Times New Roman"/>
-          <w:sz w:val="24"/>
-          <w:szCs w:val="24"/>
-          <w:lang w:val="en-US"/>
-        </w:rPr>
-      </w:pPr>
-      <w:r>
-        <w:rPr>
-          <w:rFonts w:ascii="Times New Roman" w:hAnsi="Times New Roman" w:cs="Times New Roman"/>
-          <w:sz w:val="24"/>
-          <w:szCs w:val="24"/>
-        </w:rPr>
-        <w:t>Отображение файлов по категориям</w:t>
+      </w:pPr>
+      <w:r>
+        <w:t>Система должна обеспечивать хранение учетных данных пользователей</w:t>
       </w:r>
     </w:p>
     <w:p>
       <w:pPr>
         <w:pStyle w:val="a7"/>
         <w:numPr>
-          <w:ilvl w:val="0"/>
-          <w:numId w:val="10"/>
+          <w:ilvl w:val="2"/>
+          <w:numId w:val="25"/>
         </w:numPr>
-        <w:rPr>
-          <w:rFonts w:ascii="Times New Roman" w:hAnsi="Times New Roman" w:cs="Times New Roman"/>
-          <w:sz w:val="24"/>
-          <w:szCs w:val="24"/>
-        </w:rPr>
-      </w:pPr>
-      <w:r>
-        <w:rPr>
-          <w:rFonts w:ascii="Times New Roman" w:hAnsi="Times New Roman" w:cs="Times New Roman"/>
-          <w:sz w:val="24"/>
-          <w:szCs w:val="24"/>
-        </w:rPr>
-        <w:t>Сортировка (по дате, количеству скачиваний, рейтингу)</w:t>
+      </w:pPr>
+      <w:r>
+        <w:t xml:space="preserve">Система должна предоставлять возможность </w:t>
+      </w:r>
+      <w:r>
+        <w:t xml:space="preserve">отправки жалобы на публикацию, опубликованную другим пользователем (жалоба – претензия на авторское право или иной вид обратной связи) </w:t>
       </w:r>
     </w:p>
     <w:p>
       <w:pPr>
         <w:pStyle w:val="a7"/>
         <w:numPr>
-          <w:ilvl w:val="0"/>
-          <w:numId w:val="10"/>
+          <w:ilvl w:val="2"/>
+          <w:numId w:val="25"/>
         </w:numPr>
-        <w:rPr>
-          <w:rFonts w:ascii="Times New Roman" w:hAnsi="Times New Roman" w:cs="Times New Roman"/>
-          <w:sz w:val="24"/>
-          <w:szCs w:val="24"/>
-        </w:rPr>
-      </w:pPr>
-      <w:r>
-        <w:rPr>
-          <w:rFonts w:ascii="Times New Roman" w:hAnsi="Times New Roman" w:cs="Times New Roman"/>
-          <w:sz w:val="24"/>
-          <w:szCs w:val="24"/>
-        </w:rPr>
-        <w:t>Фильтрация по формату и тегам</w:t>
+      </w:pPr>
+      <w:r>
+        <w:t xml:space="preserve">Система должна обеспечивать </w:t>
+      </w:r>
+      <w:r>
+        <w:t>возможность добавлять материалы в закладки</w:t>
+      </w:r>
+    </w:p>
+    <w:p>
+      <w:pPr>
+        <w:pStyle w:val="3"/>
+        <w:spacing w:before="0" w:after="240" w:line="276" w:lineRule="auto"/>
+        <w:rPr>
+          <w:rFonts w:ascii="Times New Roman" w:hAnsi="Times New Roman" w:cs="Times New Roman"/>
+          <w:b/>
+          <w:color w:val="0000FF"/>
+          <w:lang w:val="en-US"/>
+        </w:rPr>
+      </w:pPr>
+      <w:r>
+        <w:rPr>
+          <w:rFonts w:ascii="Times New Roman" w:hAnsi="Times New Roman" w:cs="Times New Roman"/>
+          <w:b/>
+          <w:lang w:val="en-US"/>
+        </w:rPr>
+        <w:t>4. Nonfunctional requirements</w:t>
+      </w:r>
+    </w:p>
+    <w:p>
+      <w:pPr>
+        <w:pStyle w:val="4"/>
+        <w:numPr>
+          <w:ilvl w:val="1"/>
+          <w:numId w:val="29"/>
+        </w:numPr>
+        <w:spacing w:before="0" w:after="240" w:line="276" w:lineRule="auto"/>
+        <w:rPr>
+          <w:rFonts w:ascii="Times New Roman" w:hAnsi="Times New Roman" w:cs="Times New Roman"/>
+          <w:b/>
+          <w:i w:val="0"/>
+          <w:iCs w:val="0"/>
+          <w:sz w:val="24"/>
+          <w:szCs w:val="24"/>
+          <w:lang w:val="en-US"/>
+        </w:rPr>
+      </w:pPr>
+      <w:r>
+        <w:rPr>
+          <w:rFonts w:ascii="Times New Roman" w:hAnsi="Times New Roman" w:cs="Times New Roman"/>
+          <w:b/>
+          <w:i w:val="0"/>
+          <w:iCs w:val="0"/>
+          <w:sz w:val="24"/>
+          <w:szCs w:val="24"/>
+          <w:lang w:val="en-US"/>
+        </w:rPr>
+        <w:t>Reliability</w:t>
       </w:r>
     </w:p>
     <w:p>
       <w:pPr>
         <w:pStyle w:val="a7"/>
         <w:numPr>
-          <w:ilvl w:val="0"/>
-          <w:numId w:val="10"/>
+          <w:ilvl w:val="2"/>
+          <w:numId w:val="29"/>
         </w:numPr>
-        <w:rPr>
-          <w:rFonts w:ascii="Times New Roman" w:hAnsi="Times New Roman" w:cs="Times New Roman"/>
-          <w:sz w:val="24"/>
-          <w:szCs w:val="24"/>
-        </w:rPr>
-      </w:pPr>
-      <w:r>
-        <w:rPr>
-          <w:rFonts w:ascii="Times New Roman" w:hAnsi="Times New Roman" w:cs="Times New Roman"/>
-          <w:sz w:val="24"/>
-          <w:szCs w:val="24"/>
-        </w:rPr>
-        <w:t>Поиск по ключевым словам</w:t>
-      </w:r>
-    </w:p>
-    <w:p>
-      <w:pPr>
-        <w:rPr>
-          <w:rFonts w:ascii="Times New Roman" w:hAnsi="Times New Roman" w:cs="Times New Roman"/>
-          <w:sz w:val="24"/>
-          <w:szCs w:val="24"/>
-          <w:lang w:val="en-US"/>
-        </w:rPr>
-      </w:pPr>
-      <w:r>
-        <w:rPr>
-          <w:rFonts w:ascii="Times New Roman" w:hAnsi="Times New Roman" w:cs="Times New Roman"/>
-          <w:sz w:val="24"/>
-          <w:szCs w:val="24"/>
-          <w:lang w:val="en-US"/>
-        </w:rPr>
-        <w:t>3.3</w:t>
-      </w:r>
-      <w:r>
-        <w:rPr>
-          <w:rFonts w:ascii="Times New Roman" w:hAnsi="Times New Roman" w:cs="Times New Roman"/>
-          <w:sz w:val="24"/>
-          <w:szCs w:val="24"/>
-          <w:lang w:val="en-US"/>
-        </w:rPr>
-        <w:t xml:space="preserve"> </w:t>
-      </w:r>
-      <w:r>
-        <w:rPr>
-          <w:rFonts w:ascii="Times New Roman" w:hAnsi="Times New Roman" w:cs="Times New Roman"/>
-          <w:sz w:val="24"/>
-          <w:szCs w:val="24"/>
-          <w:lang w:val="en-US"/>
-        </w:rPr>
-        <w:t>Content loading system</w:t>
+      </w:pPr>
+      <w:r>
+        <w:t>Ресурс должен быть доступен пользователю 99% времени в месяц</w:t>
       </w:r>
     </w:p>
     <w:p>
       <w:pPr>
         <w:pStyle w:val="a7"/>
         <w:numPr>
-          <w:ilvl w:val="0"/>
-          <w:numId w:val="11"/>
+          <w:ilvl w:val="2"/>
+          <w:numId w:val="29"/>
         </w:numPr>
-        <w:rPr>
-          <w:rFonts w:ascii="Times New Roman" w:hAnsi="Times New Roman" w:cs="Times New Roman"/>
-          <w:sz w:val="24"/>
-          <w:szCs w:val="24"/>
-        </w:rPr>
-      </w:pPr>
-      <w:r>
-        <w:rPr>
-          <w:rFonts w:ascii="Times New Roman" w:hAnsi="Times New Roman" w:cs="Times New Roman"/>
-          <w:sz w:val="24"/>
-          <w:szCs w:val="24"/>
-        </w:rPr>
-        <w:t>Форма загрузки с обязательными полями (название, описание, категория)</w:t>
+      </w:pPr>
+      <w:r>
+        <w:t xml:space="preserve">Система должна использовать </w:t>
+      </w:r>
+      <w:r>
+        <w:rPr>
+          <w:lang w:val="en-US"/>
+        </w:rPr>
+        <w:t>CDN</w:t>
+      </w:r>
+      <w:r>
+        <w:t xml:space="preserve"> </w:t>
+      </w:r>
+      <w:r>
+        <w:t>для обеспечения ускоренной загрузки контента</w:t>
       </w:r>
     </w:p>
     <w:p>
       <w:pPr>
         <w:pStyle w:val="a7"/>
         <w:numPr>
-          <w:ilvl w:val="0"/>
-          <w:numId w:val="11"/>
+          <w:ilvl w:val="2"/>
+          <w:numId w:val="29"/>
         </w:numPr>
-        <w:rPr>
-          <w:rFonts w:ascii="Times New Roman" w:hAnsi="Times New Roman" w:cs="Times New Roman"/>
-          <w:sz w:val="24"/>
-          <w:szCs w:val="24"/>
-        </w:rPr>
-      </w:pPr>
-      <w:r>
-        <w:rPr>
-          <w:rFonts w:ascii="Times New Roman" w:hAnsi="Times New Roman" w:cs="Times New Roman"/>
-          <w:sz w:val="24"/>
-          <w:szCs w:val="24"/>
-        </w:rPr>
-        <w:t>Автоматическая проверка формата и размера</w:t>
+      </w:pPr>
+      <w:r>
+        <w:t>Система должна иметь резервный сервер и переключаться на него в случае отказа основного</w:t>
       </w:r>
     </w:p>
     <w:p>
       <w:pPr>
         <w:pStyle w:val="a7"/>
         <w:numPr>
-          <w:ilvl w:val="0"/>
-          <w:numId w:val="11"/>
+          <w:ilvl w:val="2"/>
+          <w:numId w:val="29"/>
         </w:numPr>
-        <w:rPr>
-          <w:rFonts w:ascii="Times New Roman" w:hAnsi="Times New Roman" w:cs="Times New Roman"/>
-          <w:sz w:val="24"/>
-          <w:szCs w:val="24"/>
-        </w:rPr>
-      </w:pPr>
-      <w:r>
-        <w:rPr>
-          <w:rFonts w:ascii="Times New Roman" w:hAnsi="Times New Roman" w:cs="Times New Roman"/>
-          <w:sz w:val="24"/>
-          <w:szCs w:val="24"/>
-        </w:rPr>
-        <w:t>Валидация на стороне клиента и сервера</w:t>
+      </w:pPr>
+      <w:r>
+        <w:t>Время восстановления системы после сбоя не должно превышать одного (1) часа</w:t>
       </w:r>
     </w:p>
     <w:p>
       <w:pPr>
         <w:pStyle w:val="a7"/>
         <w:numPr>
-          <w:ilvl w:val="0"/>
-          <w:numId w:val="11"/>
+          <w:ilvl w:val="2"/>
+          <w:numId w:val="29"/>
         </w:numPr>
-        <w:rPr>
-          <w:rFonts w:ascii="Times New Roman" w:hAnsi="Times New Roman" w:cs="Times New Roman"/>
-          <w:sz w:val="24"/>
-          <w:szCs w:val="24"/>
-        </w:rPr>
-      </w:pPr>
-      <w:r>
-        <w:rPr>
-          <w:rFonts w:ascii="Times New Roman" w:hAnsi="Times New Roman" w:cs="Times New Roman"/>
-          <w:sz w:val="24"/>
-          <w:szCs w:val="24"/>
-        </w:rPr>
-        <w:t>Уведомления администратора о новом контенте</w:t>
-      </w:r>
-    </w:p>
-    <w:p>
-      <w:pPr>
-        <w:rPr>
-          <w:rFonts w:ascii="Times New Roman" w:hAnsi="Times New Roman" w:cs="Times New Roman"/>
-          <w:sz w:val="24"/>
-          <w:szCs w:val="24"/>
-        </w:rPr>
-      </w:pPr>
-      <w:r>
-        <w:rPr>
-          <w:rFonts w:ascii="Times New Roman" w:hAnsi="Times New Roman" w:cs="Times New Roman"/>
-          <w:sz w:val="24"/>
-          <w:szCs w:val="24"/>
-        </w:rPr>
-        <w:t>3.</w:t>
-      </w:r>
-      <w:r>
-        <w:rPr>
-          <w:rFonts w:ascii="Times New Roman" w:hAnsi="Times New Roman" w:cs="Times New Roman"/>
-          <w:sz w:val="24"/>
-          <w:szCs w:val="24"/>
-        </w:rPr>
-        <w:t>4</w:t>
-      </w:r>
-      <w:r>
-        <w:rPr>
-          <w:rFonts w:ascii="Times New Roman" w:hAnsi="Times New Roman" w:cs="Times New Roman"/>
-          <w:sz w:val="24"/>
-          <w:szCs w:val="24"/>
-        </w:rPr>
-        <w:t xml:space="preserve"> </w:t>
-      </w:r>
-      <w:r>
-        <w:rPr>
-          <w:rFonts w:ascii="Times New Roman" w:hAnsi="Times New Roman" w:cs="Times New Roman"/>
-          <w:sz w:val="24"/>
-          <w:szCs w:val="24"/>
-          <w:lang w:val="en-US"/>
-        </w:rPr>
-        <w:t>Moderation</w:t>
-      </w:r>
-      <w:bookmarkStart w:id="10" w:name="_Toc191300099"/>
+      </w:pPr>
+      <w:r>
+        <w:t>Система должна обеспечивать механизм уведомлений администратора о внутренних сбоях</w:t>
+      </w:r>
     </w:p>
     <w:p>
       <w:pPr>
         <w:pStyle w:val="a7"/>
         <w:numPr>
-          <w:ilvl w:val="0"/>
-          <w:numId w:val="13"/>
+          <w:ilvl w:val="2"/>
+          <w:numId w:val="29"/>
         </w:numPr>
-        <w:rPr>
-          <w:rFonts w:ascii="Times New Roman" w:hAnsi="Times New Roman" w:cs="Times New Roman"/>
-          <w:sz w:val="24"/>
-          <w:szCs w:val="24"/>
-        </w:rPr>
-      </w:pPr>
-      <w:r>
-        <w:rPr>
-          <w:rFonts w:ascii="Times New Roman" w:hAnsi="Times New Roman" w:cs="Times New Roman"/>
-          <w:sz w:val="24"/>
-          <w:szCs w:val="24"/>
-        </w:rPr>
-        <w:t>Администраторы могут удалять или одобрять загружаемые файлы</w:t>
+      </w:pPr>
+      <w:r>
+        <w:t>Система должна использовать кэширование (</w:t>
+      </w:r>
+      <w:r>
+        <w:rPr>
+          <w:lang w:val="en-US"/>
+        </w:rPr>
+        <w:t xml:space="preserve">Redis </w:t>
+      </w:r>
+      <w:r>
+        <w:t xml:space="preserve">или </w:t>
+      </w:r>
+      <w:r>
+        <w:rPr>
+          <w:lang w:val="en-US"/>
+        </w:rPr>
+        <w:t>Memcached</w:t>
+      </w:r>
+      <w:bookmarkStart w:id="9" w:name="_GoBack"/>
+      <w:bookmarkEnd w:id="9"/>
+      <w:r>
+        <w:t>)</w:t>
+      </w:r>
+    </w:p>
+    <w:p>
+      <w:pPr>
+        <w:pStyle w:val="4"/>
+        <w:numPr>
+          <w:ilvl w:val="1"/>
+          <w:numId w:val="29"/>
+        </w:numPr>
+        <w:spacing w:before="0" w:after="240" w:line="276" w:lineRule="auto"/>
+        <w:rPr>
+          <w:rFonts w:ascii="Times New Roman" w:hAnsi="Times New Roman" w:cs="Times New Roman"/>
+          <w:b/>
+          <w:i w:val="0"/>
+          <w:iCs w:val="0"/>
+          <w:sz w:val="24"/>
+          <w:szCs w:val="24"/>
+          <w:lang w:val="en-US"/>
+        </w:rPr>
+      </w:pPr>
+      <w:r>
+        <w:rPr>
+          <w:rFonts w:ascii="Times New Roman" w:hAnsi="Times New Roman" w:cs="Times New Roman"/>
+          <w:b/>
+          <w:i w:val="0"/>
+          <w:iCs w:val="0"/>
+          <w:sz w:val="24"/>
+          <w:szCs w:val="24"/>
+          <w:lang w:val="en-US"/>
+        </w:rPr>
+        <w:t>Performance</w:t>
       </w:r>
     </w:p>
     <w:p>
       <w:pPr>
         <w:pStyle w:val="a7"/>
         <w:numPr>
-          <w:ilvl w:val="0"/>
-          <w:numId w:val="13"/>
+          <w:ilvl w:val="2"/>
+          <w:numId w:val="29"/>
         </w:numPr>
         <w:rPr>
           <w:rFonts w:ascii="Times New Roman" w:hAnsi="Times New Roman" w:cs="Times New Roman"/>
@@ -2857,15 +2921,39 @@
           <w:sz w:val="24"/>
           <w:szCs w:val="24"/>
         </w:rPr>
-        <w:t>Управление пользователями (блокировка, удаление)</w:t>
+        <w:t>Система должна обеспечивать с</w:t>
+      </w:r>
+      <w:r>
+        <w:rPr>
+          <w:rFonts w:ascii="Times New Roman" w:hAnsi="Times New Roman" w:cs="Times New Roman"/>
+          <w:sz w:val="24"/>
+          <w:szCs w:val="24"/>
+        </w:rPr>
+        <w:t>реднее вр</w:t>
+      </w:r>
+      <w:r>
+        <w:rPr>
+          <w:rFonts w:ascii="Times New Roman" w:hAnsi="Times New Roman" w:cs="Times New Roman"/>
+          <w:sz w:val="24"/>
+          <w:szCs w:val="24"/>
+        </w:rPr>
+        <w:t>емя загрузки страницы, не превышающее</w:t>
+      </w:r>
+      <w:r>
+        <w:rPr>
+          <w:rFonts w:ascii="Times New Roman" w:hAnsi="Times New Roman" w:cs="Times New Roman"/>
+          <w:sz w:val="24"/>
+          <w:szCs w:val="24"/>
+        </w:rPr>
+        <w:t xml:space="preserve"> 3 секунды при средней скорости интернета 10 Мбит/с.</w:t>
       </w:r>
     </w:p>
     <w:p>
       <w:pPr>
         <w:pStyle w:val="a7"/>
         <w:numPr>
-          <w:ilvl w:val="0"/>
-          <w:numId w:val="13"/>
+          <w:ilvl w:val="2"/>
+          <w:numId w:val="29"/>
         </w:numPr>
         <w:rPr>
           <w:rFonts w:ascii="Times New Roman" w:hAnsi="Times New Roman" w:cs="Times New Roman"/>
@@ -2879,982 +2967,457 @@
           <w:sz w:val="24"/>
           <w:szCs w:val="24"/>
         </w:rPr>
-        <w:t>История действий администратора</w:t>
-      </w:r>
-    </w:p>
-    <w:bookmarkEnd w:id="10"/>
+        <w:t>Система должна обеспечивать бесперебойную работу при нагрузке до 5000 активных пользователей</w:t>
+      </w:r>
+    </w:p>
+    <w:p>
+      <w:pPr>
+        <w:pStyle w:val="a7"/>
+        <w:numPr>
+          <w:ilvl w:val="2"/>
+          <w:numId w:val="29"/>
+        </w:numPr>
+        <w:rPr>
+          <w:rFonts w:ascii="Times New Roman" w:hAnsi="Times New Roman" w:cs="Times New Roman"/>
+          <w:sz w:val="24"/>
+          <w:szCs w:val="24"/>
+        </w:rPr>
+      </w:pPr>
+      <w:r>
+        <w:rPr>
+          <w:rFonts w:ascii="Times New Roman" w:hAnsi="Times New Roman" w:cs="Times New Roman"/>
+          <w:sz w:val="24"/>
+          <w:szCs w:val="24"/>
+        </w:rPr>
+        <w:t xml:space="preserve">Система должна </w:t>
+      </w:r>
+      <w:r>
+        <w:rPr>
+          <w:rFonts w:ascii="Times New Roman" w:hAnsi="Times New Roman" w:cs="Times New Roman"/>
+          <w:sz w:val="24"/>
+          <w:szCs w:val="24"/>
+        </w:rPr>
+        <w:t>обрабатывать до 600 одновременных запросов без значительного снижения производительности</w:t>
+      </w:r>
+      <w:r>
+        <w:rPr>
+          <w:rFonts w:ascii="Times New Roman" w:hAnsi="Times New Roman" w:cs="Times New Roman"/>
+          <w:sz w:val="24"/>
+          <w:szCs w:val="24"/>
+        </w:rPr>
+        <w:t xml:space="preserve"> (т.е. должны выполняться условия п. 4.3.1)</w:t>
+      </w:r>
+    </w:p>
+    <w:p>
+      <w:pPr>
+        <w:pStyle w:val="a7"/>
+        <w:numPr>
+          <w:ilvl w:val="2"/>
+          <w:numId w:val="29"/>
+        </w:numPr>
+        <w:rPr>
+          <w:rFonts w:ascii="Times New Roman" w:hAnsi="Times New Roman" w:cs="Times New Roman"/>
+          <w:sz w:val="24"/>
+          <w:szCs w:val="24"/>
+        </w:rPr>
+      </w:pPr>
+      <w:r>
+        <w:rPr>
+          <w:rFonts w:ascii="Times New Roman" w:hAnsi="Times New Roman" w:cs="Times New Roman"/>
+          <w:sz w:val="24"/>
+          <w:szCs w:val="24"/>
+        </w:rPr>
+        <w:t xml:space="preserve">Система </w:t>
+      </w:r>
+      <w:r>
+        <w:rPr>
+          <w:rFonts w:ascii="Times New Roman" w:hAnsi="Times New Roman" w:cs="Times New Roman"/>
+          <w:sz w:val="24"/>
+          <w:szCs w:val="24"/>
+        </w:rPr>
+        <w:t>должна</w:t>
+      </w:r>
+      <w:r>
+        <w:rPr>
+          <w:rFonts w:ascii="Times New Roman" w:hAnsi="Times New Roman" w:cs="Times New Roman"/>
+          <w:sz w:val="24"/>
+          <w:szCs w:val="24"/>
+        </w:rPr>
+        <w:t xml:space="preserve"> производит</w:t>
+      </w:r>
+      <w:r>
+        <w:rPr>
+          <w:rFonts w:ascii="Times New Roman" w:hAnsi="Times New Roman" w:cs="Times New Roman"/>
+          <w:sz w:val="24"/>
+          <w:szCs w:val="24"/>
+        </w:rPr>
+        <w:t>ь</w:t>
+      </w:r>
+      <w:r>
+        <w:rPr>
+          <w:rFonts w:ascii="Times New Roman" w:hAnsi="Times New Roman" w:cs="Times New Roman"/>
+          <w:sz w:val="24"/>
+          <w:szCs w:val="24"/>
+        </w:rPr>
+        <w:t xml:space="preserve"> резервное копирование данных раз в 24 часа</w:t>
+      </w:r>
+    </w:p>
+    <w:p>
+      <w:pPr>
+        <w:pStyle w:val="a7"/>
+        <w:numPr>
+          <w:ilvl w:val="2"/>
+          <w:numId w:val="29"/>
+        </w:numPr>
+        <w:rPr>
+          <w:rFonts w:ascii="Times New Roman" w:hAnsi="Times New Roman" w:cs="Times New Roman"/>
+          <w:sz w:val="24"/>
+          <w:szCs w:val="24"/>
+        </w:rPr>
+      </w:pPr>
+      <w:r>
+        <w:rPr>
+          <w:rFonts w:ascii="Times New Roman" w:hAnsi="Times New Roman" w:cs="Times New Roman"/>
+          <w:sz w:val="24"/>
+          <w:szCs w:val="24"/>
+        </w:rPr>
+        <w:t>Система должна поддерживать увеличение производительности на 50% без архитектурных изменений</w:t>
+      </w:r>
+    </w:p>
+    <w:p>
+      <w:pPr>
+        <w:pStyle w:val="a7"/>
+        <w:numPr>
+          <w:ilvl w:val="2"/>
+          <w:numId w:val="29"/>
+        </w:numPr>
+        <w:rPr>
+          <w:rFonts w:ascii="Times New Roman" w:hAnsi="Times New Roman" w:cs="Times New Roman"/>
+          <w:sz w:val="24"/>
+          <w:szCs w:val="24"/>
+        </w:rPr>
+      </w:pPr>
+      <w:r>
+        <w:rPr>
+          <w:rFonts w:ascii="Times New Roman" w:hAnsi="Times New Roman" w:cs="Times New Roman"/>
+          <w:sz w:val="24"/>
+          <w:szCs w:val="24"/>
+        </w:rPr>
+        <w:t>Р</w:t>
+      </w:r>
+      <w:r>
+        <w:rPr>
+          <w:rFonts w:ascii="Times New Roman" w:hAnsi="Times New Roman" w:cs="Times New Roman"/>
+          <w:sz w:val="24"/>
+          <w:szCs w:val="24"/>
+        </w:rPr>
+        <w:t xml:space="preserve">азмер скачиваемых из системы </w:t>
+      </w:r>
+      <w:r>
+        <w:rPr>
+          <w:rFonts w:ascii="Times New Roman" w:hAnsi="Times New Roman" w:cs="Times New Roman"/>
+          <w:sz w:val="24"/>
+          <w:szCs w:val="24"/>
+        </w:rPr>
+        <w:t>данных не должен превышать 100мб</w:t>
+      </w:r>
+    </w:p>
+    <w:p>
+      <w:pPr>
+        <w:pStyle w:val="a7"/>
+        <w:numPr>
+          <w:ilvl w:val="2"/>
+          <w:numId w:val="29"/>
+        </w:numPr>
+        <w:rPr>
+          <w:rFonts w:ascii="Times New Roman" w:hAnsi="Times New Roman" w:cs="Times New Roman"/>
+          <w:sz w:val="24"/>
+          <w:szCs w:val="24"/>
+        </w:rPr>
+      </w:pPr>
+      <w:r>
+        <w:rPr>
+          <w:rFonts w:ascii="Times New Roman" w:hAnsi="Times New Roman" w:cs="Times New Roman"/>
+          <w:sz w:val="24"/>
+          <w:szCs w:val="24"/>
+        </w:rPr>
+        <w:t xml:space="preserve">Размер </w:t>
+      </w:r>
+      <w:r>
+        <w:rPr>
+          <w:rFonts w:ascii="Times New Roman" w:hAnsi="Times New Roman" w:cs="Times New Roman"/>
+          <w:sz w:val="24"/>
+          <w:szCs w:val="24"/>
+        </w:rPr>
+        <w:t xml:space="preserve">загружаемых </w:t>
+      </w:r>
+      <w:r>
+        <w:rPr>
+          <w:rFonts w:ascii="Times New Roman" w:hAnsi="Times New Roman" w:cs="Times New Roman"/>
+          <w:sz w:val="24"/>
+          <w:szCs w:val="24"/>
+        </w:rPr>
+        <w:t>в систему данных не должен превышать 100мб</w:t>
+      </w:r>
+    </w:p>
+    <w:p>
+      <w:pPr>
+        <w:pStyle w:val="4"/>
+        <w:numPr>
+          <w:ilvl w:val="1"/>
+          <w:numId w:val="29"/>
+        </w:numPr>
+        <w:spacing w:before="0" w:after="240" w:line="276" w:lineRule="auto"/>
+        <w:rPr>
+          <w:rFonts w:ascii="Times New Roman" w:hAnsi="Times New Roman" w:cs="Times New Roman"/>
+          <w:b/>
+          <w:i w:val="0"/>
+          <w:iCs w:val="0"/>
+          <w:sz w:val="24"/>
+          <w:szCs w:val="24"/>
+          <w:lang w:val="en-US"/>
+        </w:rPr>
+      </w:pPr>
+      <w:r>
+        <w:rPr>
+          <w:rFonts w:ascii="Times New Roman" w:hAnsi="Times New Roman" w:cs="Times New Roman"/>
+          <w:b/>
+          <w:i w:val="0"/>
+          <w:iCs w:val="0"/>
+          <w:sz w:val="24"/>
+          <w:szCs w:val="24"/>
+          <w:lang w:val="en-US"/>
+        </w:rPr>
+        <w:t>Supportability</w:t>
+      </w:r>
+    </w:p>
+    <w:p>
+      <w:pPr>
+        <w:pStyle w:val="a7"/>
+        <w:numPr>
+          <w:ilvl w:val="2"/>
+          <w:numId w:val="29"/>
+        </w:numPr>
+        <w:rPr>
+          <w:rFonts w:ascii="Times New Roman" w:hAnsi="Times New Roman" w:cs="Times New Roman"/>
+          <w:sz w:val="24"/>
+        </w:rPr>
+      </w:pPr>
+      <w:r>
+        <w:rPr>
+          <w:rFonts w:ascii="Times New Roman" w:hAnsi="Times New Roman" w:cs="Times New Roman"/>
+          <w:sz w:val="24"/>
+          <w:lang w:val="en-US"/>
+        </w:rPr>
+        <w:t>User</w:t>
+      </w:r>
+      <w:r>
+        <w:rPr>
+          <w:rFonts w:ascii="Times New Roman" w:hAnsi="Times New Roman" w:cs="Times New Roman"/>
+          <w:sz w:val="24"/>
+        </w:rPr>
+        <w:t xml:space="preserve"> </w:t>
+      </w:r>
+      <w:r>
+        <w:rPr>
+          <w:rFonts w:ascii="Times New Roman" w:hAnsi="Times New Roman" w:cs="Times New Roman"/>
+          <w:sz w:val="24"/>
+          <w:lang w:val="en-US"/>
+        </w:rPr>
+        <w:t>interface</w:t>
+      </w:r>
+      <w:r>
+        <w:rPr>
+          <w:rFonts w:ascii="Times New Roman" w:hAnsi="Times New Roman" w:cs="Times New Roman"/>
+          <w:sz w:val="24"/>
+        </w:rPr>
+        <w:t>(</w:t>
+      </w:r>
+      <w:r>
+        <w:rPr>
+          <w:rFonts w:ascii="Times New Roman" w:hAnsi="Times New Roman" w:cs="Times New Roman"/>
+          <w:sz w:val="24"/>
+        </w:rPr>
+        <w:t>п. 5</w:t>
+      </w:r>
+      <w:r>
+        <w:rPr>
+          <w:rFonts w:ascii="Times New Roman" w:hAnsi="Times New Roman" w:cs="Times New Roman"/>
+          <w:sz w:val="24"/>
+        </w:rPr>
+        <w:t>)</w:t>
+      </w:r>
+      <w:r>
+        <w:rPr>
+          <w:rFonts w:ascii="Times New Roman" w:hAnsi="Times New Roman" w:cs="Times New Roman"/>
+          <w:sz w:val="24"/>
+        </w:rPr>
+        <w:t xml:space="preserve"> должен корректно работать на устройствах с минимальным разрешением экрана 320×480 пикселей</w:t>
+      </w:r>
+      <w:r>
+        <w:rPr>
+          <w:rFonts w:ascii="Times New Roman" w:hAnsi="Times New Roman" w:cs="Times New Roman"/>
+          <w:sz w:val="24"/>
+        </w:rPr>
+        <w:t xml:space="preserve"> и выше</w:t>
+      </w:r>
+    </w:p>
+    <w:p>
+      <w:pPr>
+        <w:pStyle w:val="a7"/>
+        <w:numPr>
+          <w:ilvl w:val="2"/>
+          <w:numId w:val="29"/>
+        </w:numPr>
+        <w:rPr>
+          <w:rFonts w:ascii="Times New Roman" w:hAnsi="Times New Roman" w:cs="Times New Roman"/>
+          <w:sz w:val="24"/>
+        </w:rPr>
+      </w:pPr>
+      <w:r>
+        <w:rPr>
+          <w:rFonts w:ascii="Times New Roman" w:hAnsi="Times New Roman" w:cs="Times New Roman"/>
+          <w:sz w:val="24"/>
+        </w:rPr>
+        <w:t xml:space="preserve">Система должна поддерживать работу в браузерах следующих версий: Chrome 90+, Firefox 85+, Edge 90+, </w:t>
+      </w:r>
+      <w:r>
+        <w:rPr>
+          <w:rFonts w:ascii="Times New Roman" w:hAnsi="Times New Roman" w:cs="Times New Roman"/>
+          <w:sz w:val="24"/>
+          <w:lang w:val="en-US"/>
+        </w:rPr>
+        <w:t>Safari</w:t>
+      </w:r>
+      <w:r>
+        <w:rPr>
+          <w:rFonts w:ascii="Times New Roman" w:hAnsi="Times New Roman" w:cs="Times New Roman"/>
+          <w:sz w:val="24"/>
+        </w:rPr>
+        <w:t xml:space="preserve"> 17+</w:t>
+      </w:r>
+    </w:p>
+    <w:p>
+      <w:pPr>
+        <w:pStyle w:val="a7"/>
+        <w:numPr>
+          <w:ilvl w:val="2"/>
+          <w:numId w:val="29"/>
+        </w:numPr>
+        <w:rPr>
+          <w:rFonts w:ascii="Times New Roman" w:hAnsi="Times New Roman" w:cs="Times New Roman"/>
+          <w:sz w:val="24"/>
+        </w:rPr>
+      </w:pPr>
+      <w:r>
+        <w:rPr>
+          <w:rFonts w:ascii="Times New Roman" w:hAnsi="Times New Roman" w:cs="Times New Roman"/>
+          <w:sz w:val="24"/>
+          <w:szCs w:val="24"/>
+        </w:rPr>
+        <w:t xml:space="preserve">Все пользовательские данные система должна передавать посредством протокола </w:t>
+      </w:r>
+      <w:r>
+        <w:rPr>
+          <w:rFonts w:ascii="Times New Roman" w:hAnsi="Times New Roman" w:cs="Times New Roman"/>
+          <w:sz w:val="24"/>
+          <w:szCs w:val="24"/>
+          <w:lang w:val="en-US"/>
+        </w:rPr>
+        <w:t>https</w:t>
+      </w:r>
+    </w:p>
+    <w:p>
+      <w:pPr>
+        <w:pStyle w:val="a7"/>
+        <w:numPr>
+          <w:ilvl w:val="2"/>
+          <w:numId w:val="29"/>
+        </w:numPr>
+        <w:rPr>
+          <w:rFonts w:ascii="Times New Roman" w:hAnsi="Times New Roman" w:cs="Times New Roman"/>
+          <w:sz w:val="24"/>
+        </w:rPr>
+      </w:pPr>
+      <w:r>
+        <w:rPr>
+          <w:rFonts w:ascii="Times New Roman" w:hAnsi="Times New Roman" w:cs="Times New Roman"/>
+          <w:sz w:val="24"/>
+        </w:rPr>
+        <w:t>Система должна поддерживать следующие форматы загружаемых и скачиваемых файлов: .zip, .rar, .mcworld, .mcpack, .jar.</w:t>
+      </w:r>
+    </w:p>
+    <w:bookmarkEnd w:id="8"/>
     <w:p>
       <w:pPr>
         <w:pStyle w:val="3"/>
         <w:spacing w:before="0" w:after="240" w:line="276" w:lineRule="auto"/>
         <w:rPr>
           <w:rFonts w:ascii="Times New Roman" w:hAnsi="Times New Roman" w:cs="Times New Roman"/>
-          <w:color w:val="0000FF"/>
+          <w:b/>
           <w:lang w:val="en-US"/>
         </w:rPr>
       </w:pPr>
       <w:r>
         <w:rPr>
           <w:rFonts w:ascii="Times New Roman" w:hAnsi="Times New Roman" w:cs="Times New Roman"/>
+          <w:b/>
           <w:lang w:val="en-US"/>
         </w:rPr>
         <w:lastRenderedPageBreak/>
-        <w:t>4</w:t>
-      </w:r>
-      <w:r>
-        <w:rPr>
-          <w:rFonts w:ascii="Times New Roman" w:hAnsi="Times New Roman" w:cs="Times New Roman"/>
+        <w:t xml:space="preserve">5. </w:t>
+      </w:r>
+      <w:r>
+        <w:rPr>
+          <w:rFonts w:ascii="Times New Roman" w:hAnsi="Times New Roman" w:cs="Times New Roman"/>
+          <w:b/>
           <w:lang w:val="en-US"/>
         </w:rPr>
-        <w:t xml:space="preserve">. </w:t>
-      </w:r>
-      <w:r>
-        <w:rPr>
-          <w:rFonts w:ascii="Times New Roman" w:hAnsi="Times New Roman" w:cs="Times New Roman"/>
+        <w:t>UI requirements</w:t>
+      </w:r>
+    </w:p>
+    <w:p>
+      <w:pPr>
+        <w:pStyle w:val="4"/>
+        <w:numPr>
+          <w:ilvl w:val="1"/>
+          <w:numId w:val="31"/>
+        </w:numPr>
+        <w:spacing w:before="0" w:after="240" w:line="276" w:lineRule="auto"/>
+        <w:rPr>
+          <w:rFonts w:ascii="Times New Roman" w:hAnsi="Times New Roman" w:cs="Times New Roman"/>
+          <w:b/>
+          <w:i w:val="0"/>
+          <w:iCs w:val="0"/>
+          <w:sz w:val="24"/>
+          <w:szCs w:val="24"/>
           <w:lang w:val="en-US"/>
         </w:rPr>
-        <w:t>Nonfunctional requirements</w:t>
-      </w:r>
-    </w:p>
-    <w:p>
-      <w:pPr>
-        <w:rPr>
-          <w:rFonts w:ascii="Times New Roman" w:hAnsi="Times New Roman" w:cs="Times New Roman"/>
-          <w:sz w:val="24"/>
-          <w:szCs w:val="24"/>
-          <w:lang w:val="en-US"/>
-        </w:rPr>
-      </w:pPr>
-      <w:r>
-        <w:rPr>
-          <w:rFonts w:ascii="Times New Roman" w:hAnsi="Times New Roman" w:cs="Times New Roman"/>
-          <w:sz w:val="24"/>
-          <w:szCs w:val="24"/>
-          <w:lang w:val="en-US"/>
-        </w:rPr>
-        <w:t xml:space="preserve">4.1 </w:t>
-      </w:r>
-      <w:r>
-        <w:rPr>
-          <w:rFonts w:ascii="Times New Roman" w:hAnsi="Times New Roman" w:cs="Times New Roman"/>
-          <w:sz w:val="24"/>
-          <w:szCs w:val="24"/>
-          <w:lang w:val="en-US"/>
-        </w:rPr>
-        <w:t>Performance</w:t>
-      </w:r>
-    </w:p>
-    <w:p>
-      <w:pPr>
-        <w:pStyle w:val="a7"/>
-        <w:numPr>
-          <w:ilvl w:val="0"/>
-          <w:numId w:val="14"/>
-        </w:numPr>
-        <w:rPr>
-          <w:rFonts w:ascii="Times New Roman" w:hAnsi="Times New Roman" w:cs="Times New Roman"/>
-          <w:sz w:val="24"/>
-          <w:szCs w:val="24"/>
-        </w:rPr>
-      </w:pPr>
-      <w:r>
-        <w:rPr>
-          <w:rFonts w:ascii="Times New Roman" w:hAnsi="Times New Roman" w:cs="Times New Roman"/>
-          <w:sz w:val="24"/>
-          <w:szCs w:val="24"/>
-        </w:rPr>
-        <w:t>Среднее время загрузки страницы не должно превышать 3 секунды при средней скорости интернета 10 Мбит</w:t>
-      </w:r>
-      <w:r>
-        <w:rPr>
-          <w:rFonts w:ascii="Times New Roman" w:hAnsi="Times New Roman" w:cs="Times New Roman"/>
-          <w:sz w:val="24"/>
-          <w:szCs w:val="24"/>
-        </w:rPr>
-        <w:t>/</w:t>
-      </w:r>
-      <w:r>
-        <w:rPr>
-          <w:rFonts w:ascii="Times New Roman" w:hAnsi="Times New Roman" w:cs="Times New Roman"/>
-          <w:sz w:val="24"/>
-          <w:szCs w:val="24"/>
-        </w:rPr>
-        <w:t>с.</w:t>
-      </w:r>
-    </w:p>
-    <w:p>
-      <w:pPr>
-        <w:pStyle w:val="a7"/>
-        <w:numPr>
-          <w:ilvl w:val="0"/>
-          <w:numId w:val="14"/>
-        </w:numPr>
-        <w:rPr>
-          <w:rFonts w:ascii="Times New Roman" w:hAnsi="Times New Roman" w:cs="Times New Roman"/>
-          <w:sz w:val="24"/>
-          <w:szCs w:val="24"/>
-        </w:rPr>
-      </w:pPr>
-      <w:r>
-        <w:rPr>
-          <w:rFonts w:ascii="Times New Roman" w:hAnsi="Times New Roman" w:cs="Times New Roman"/>
-          <w:sz w:val="24"/>
-          <w:szCs w:val="24"/>
-        </w:rPr>
-        <w:t>Поддержка 50</w:t>
-      </w:r>
-      <w:r>
-        <w:rPr>
-          <w:rFonts w:ascii="Times New Roman" w:hAnsi="Times New Roman" w:cs="Times New Roman"/>
-          <w:sz w:val="24"/>
-          <w:szCs w:val="24"/>
-        </w:rPr>
-        <w:t>0</w:t>
-      </w:r>
-      <w:r>
-        <w:rPr>
-          <w:rFonts w:ascii="Times New Roman" w:hAnsi="Times New Roman" w:cs="Times New Roman"/>
-          <w:sz w:val="24"/>
-          <w:szCs w:val="24"/>
-        </w:rPr>
-        <w:t>0 активных пользователей одновременно.</w:t>
-      </w:r>
-    </w:p>
-    <w:p>
-      <w:pPr>
-        <w:pStyle w:val="a7"/>
-        <w:numPr>
-          <w:ilvl w:val="0"/>
-          <w:numId w:val="14"/>
-        </w:numPr>
-        <w:rPr>
-          <w:rFonts w:ascii="Times New Roman" w:hAnsi="Times New Roman" w:cs="Times New Roman"/>
-          <w:sz w:val="24"/>
-          <w:szCs w:val="24"/>
-        </w:rPr>
-      </w:pPr>
-      <w:r>
-        <w:rPr>
-          <w:rFonts w:ascii="Times New Roman" w:hAnsi="Times New Roman" w:cs="Times New Roman"/>
-          <w:sz w:val="24"/>
-          <w:szCs w:val="24"/>
-        </w:rPr>
-        <w:t>Сервер должен обрабатывать до 600 одновременных запросов без значительного снижения производительности</w:t>
-      </w:r>
-    </w:p>
-    <w:p>
-      <w:pPr>
-        <w:pStyle w:val="a7"/>
-        <w:numPr>
-          <w:ilvl w:val="0"/>
-          <w:numId w:val="14"/>
-        </w:numPr>
-        <w:rPr>
-          <w:rFonts w:ascii="Times New Roman" w:hAnsi="Times New Roman" w:cs="Times New Roman"/>
-          <w:sz w:val="24"/>
-          <w:szCs w:val="24"/>
-        </w:rPr>
-      </w:pPr>
-      <w:r>
-        <w:rPr>
-          <w:rFonts w:ascii="Times New Roman" w:hAnsi="Times New Roman" w:cs="Times New Roman"/>
-          <w:sz w:val="24"/>
-          <w:szCs w:val="24"/>
-        </w:rPr>
-        <w:t xml:space="preserve">Система должна поддерживать увеличение производительности на 50% без архитектурных изменений </w:t>
-      </w:r>
-    </w:p>
-    <w:p>
-      <w:pPr>
-        <w:pStyle w:val="a7"/>
-        <w:numPr>
-          <w:ilvl w:val="0"/>
-          <w:numId w:val="14"/>
-        </w:numPr>
-        <w:rPr>
-          <w:rFonts w:ascii="Times New Roman" w:hAnsi="Times New Roman" w:cs="Times New Roman"/>
-          <w:sz w:val="24"/>
-          <w:szCs w:val="24"/>
-        </w:rPr>
-      </w:pPr>
-      <w:r>
-        <w:rPr>
-          <w:rFonts w:ascii="Times New Roman" w:hAnsi="Times New Roman" w:cs="Times New Roman"/>
-          <w:sz w:val="24"/>
-          <w:szCs w:val="24"/>
-        </w:rPr>
-        <w:t>Размер скачиваемых с веб-сайта и загружаемых на веб-сайт данных не должен превышать 100мб</w:t>
-      </w:r>
-    </w:p>
-    <w:p>
-      <w:pPr>
-        <w:rPr>
-          <w:rFonts w:ascii="Times New Roman" w:hAnsi="Times New Roman" w:cs="Times New Roman"/>
-          <w:sz w:val="24"/>
-          <w:szCs w:val="24"/>
-          <w:lang w:val="en-US"/>
-        </w:rPr>
-      </w:pPr>
-      <w:r>
-        <w:rPr>
-          <w:rFonts w:ascii="Times New Roman" w:hAnsi="Times New Roman" w:cs="Times New Roman"/>
-          <w:sz w:val="24"/>
-          <w:szCs w:val="24"/>
-          <w:lang w:val="en-US"/>
-        </w:rPr>
-        <w:t xml:space="preserve">4.2 </w:t>
-      </w:r>
-      <w:r>
-        <w:rPr>
-          <w:rFonts w:ascii="Times New Roman" w:hAnsi="Times New Roman" w:cs="Times New Roman"/>
-          <w:sz w:val="24"/>
-          <w:szCs w:val="24"/>
-          <w:lang w:val="en-US"/>
-        </w:rPr>
-        <w:t>Security</w:t>
-      </w:r>
-    </w:p>
-    <w:p>
-      <w:pPr>
-        <w:pStyle w:val="a7"/>
-        <w:numPr>
-          <w:ilvl w:val="0"/>
-          <w:numId w:val="15"/>
-        </w:numPr>
-        <w:rPr>
-          <w:rFonts w:ascii="Times New Roman" w:hAnsi="Times New Roman" w:cs="Times New Roman"/>
-          <w:sz w:val="24"/>
-          <w:szCs w:val="24"/>
-        </w:rPr>
-      </w:pPr>
-      <w:r>
-        <w:rPr>
-          <w:rFonts w:ascii="Times New Roman" w:hAnsi="Times New Roman" w:cs="Times New Roman"/>
-          <w:sz w:val="24"/>
-          <w:szCs w:val="24"/>
-        </w:rPr>
-        <w:t xml:space="preserve">Сервер должен производит </w:t>
-      </w:r>
-      <w:r>
-        <w:rPr>
-          <w:rFonts w:ascii="Times New Roman" w:hAnsi="Times New Roman" w:cs="Times New Roman"/>
-          <w:sz w:val="24"/>
-          <w:szCs w:val="24"/>
-        </w:rPr>
-        <w:t>резервное копирование данных раз в 48 часов</w:t>
-      </w:r>
-    </w:p>
-    <w:p>
-      <w:pPr>
-        <w:pStyle w:val="a7"/>
-        <w:numPr>
-          <w:ilvl w:val="0"/>
-          <w:numId w:val="15"/>
-        </w:numPr>
-        <w:rPr>
-          <w:rFonts w:ascii="Times New Roman" w:hAnsi="Times New Roman" w:cs="Times New Roman"/>
-          <w:sz w:val="24"/>
-          <w:szCs w:val="24"/>
-        </w:rPr>
-      </w:pPr>
-      <w:r>
-        <w:rPr>
-          <w:rFonts w:ascii="Times New Roman" w:hAnsi="Times New Roman" w:cs="Times New Roman"/>
-          <w:sz w:val="24"/>
-          <w:szCs w:val="24"/>
-        </w:rPr>
-        <w:t xml:space="preserve">Все пользовательские данные система должна передавать посредством протокола </w:t>
-      </w:r>
-      <w:r>
-        <w:rPr>
-          <w:rFonts w:ascii="Times New Roman" w:hAnsi="Times New Roman" w:cs="Times New Roman"/>
-          <w:sz w:val="24"/>
-          <w:szCs w:val="24"/>
-          <w:lang w:val="en-US"/>
-        </w:rPr>
-        <w:t>HTTPS</w:t>
-      </w:r>
-    </w:p>
-    <w:p>
-      <w:pPr>
-        <w:pStyle w:val="a7"/>
-        <w:numPr>
-          <w:ilvl w:val="0"/>
-          <w:numId w:val="15"/>
-        </w:numPr>
-        <w:rPr>
-          <w:rFonts w:ascii="Times New Roman" w:hAnsi="Times New Roman" w:cs="Times New Roman"/>
-          <w:sz w:val="24"/>
-        </w:rPr>
-      </w:pPr>
-      <w:r>
-        <w:rPr>
-          <w:rFonts w:ascii="Times New Roman" w:hAnsi="Times New Roman" w:cs="Times New Roman"/>
-          <w:sz w:val="24"/>
-        </w:rPr>
-        <w:t>Система должна поддерживать следующие форматы загружаемых и скачиваемых файлов</w:t>
-      </w:r>
-      <w:r>
-        <w:rPr>
-          <w:rFonts w:ascii="Times New Roman" w:hAnsi="Times New Roman" w:cs="Times New Roman"/>
-          <w:sz w:val="24"/>
-        </w:rPr>
-        <w:t>: .zip, .rar, .mcworld, .mcpack, .jar.</w:t>
-      </w:r>
-    </w:p>
-    <w:p>
-      <w:pPr>
-        <w:rPr>
-          <w:rFonts w:ascii="Times New Roman" w:hAnsi="Times New Roman" w:cs="Times New Roman"/>
-          <w:sz w:val="24"/>
-          <w:szCs w:val="24"/>
-          <w:lang w:val="en-US"/>
-        </w:rPr>
-      </w:pPr>
-      <w:r>
-        <w:rPr>
-          <w:rFonts w:ascii="Times New Roman" w:hAnsi="Times New Roman" w:cs="Times New Roman"/>
-          <w:sz w:val="24"/>
-          <w:szCs w:val="24"/>
-          <w:lang w:val="en-US"/>
-        </w:rPr>
-        <w:t>4.3</w:t>
-      </w:r>
-      <w:r>
-        <w:rPr>
-          <w:rFonts w:ascii="Times New Roman" w:hAnsi="Times New Roman" w:cs="Times New Roman"/>
-          <w:sz w:val="24"/>
-          <w:szCs w:val="24"/>
-          <w:lang w:val="en-US"/>
-        </w:rPr>
-        <w:t xml:space="preserve"> </w:t>
-      </w:r>
-      <w:r>
-        <w:rPr>
-          <w:rFonts w:ascii="Times New Roman" w:hAnsi="Times New Roman" w:cs="Times New Roman"/>
-          <w:sz w:val="24"/>
-          <w:szCs w:val="24"/>
-          <w:lang w:val="en-US"/>
-        </w:rPr>
-        <w:t>Usability</w:t>
-      </w:r>
-    </w:p>
-    <w:p>
-      <w:pPr>
-        <w:pStyle w:val="a7"/>
-        <w:numPr>
-          <w:ilvl w:val="0"/>
-          <w:numId w:val="15"/>
-        </w:numPr>
-        <w:rPr>
-          <w:rFonts w:ascii="Times New Roman" w:hAnsi="Times New Roman" w:cs="Times New Roman"/>
-          <w:sz w:val="24"/>
-        </w:rPr>
-      </w:pPr>
-      <w:r>
-        <w:rPr>
-          <w:rFonts w:ascii="Times New Roman" w:hAnsi="Times New Roman" w:cs="Times New Roman"/>
-          <w:sz w:val="24"/>
-        </w:rPr>
-        <w:t>Сайт должен корректно работать на устройствах с минимальным разрешением экрана 320×480 пикселей</w:t>
-      </w:r>
-    </w:p>
-    <w:p>
-      <w:pPr>
-        <w:pStyle w:val="a7"/>
-        <w:numPr>
-          <w:ilvl w:val="0"/>
-          <w:numId w:val="15"/>
-        </w:numPr>
-        <w:rPr>
-          <w:rFonts w:ascii="Times New Roman" w:hAnsi="Times New Roman" w:cs="Times New Roman"/>
-          <w:sz w:val="24"/>
-        </w:rPr>
-      </w:pPr>
-      <w:r>
-        <w:rPr>
-          <w:rFonts w:ascii="Times New Roman" w:hAnsi="Times New Roman" w:cs="Times New Roman"/>
-          <w:sz w:val="24"/>
-        </w:rPr>
-        <w:t>Система должна поддерживать работу в браузерах следующих версий</w:t>
-      </w:r>
-      <w:r>
-        <w:rPr>
-          <w:rFonts w:ascii="Times New Roman" w:hAnsi="Times New Roman" w:cs="Times New Roman"/>
-          <w:sz w:val="24"/>
-        </w:rPr>
-        <w:t>: Ch</w:t>
-      </w:r>
-      <w:r>
-        <w:rPr>
-          <w:rFonts w:ascii="Times New Roman" w:hAnsi="Times New Roman" w:cs="Times New Roman"/>
-          <w:sz w:val="24"/>
-        </w:rPr>
-        <w:t>rome 90+, Firefox 85+, Edge 90+</w:t>
-      </w:r>
-      <w:r>
-        <w:rPr>
-          <w:rFonts w:ascii="Times New Roman" w:hAnsi="Times New Roman" w:cs="Times New Roman"/>
-          <w:sz w:val="24"/>
-        </w:rPr>
-        <w:t xml:space="preserve">, </w:t>
-      </w:r>
-      <w:r>
-        <w:rPr>
-          <w:rFonts w:ascii="Times New Roman" w:hAnsi="Times New Roman" w:cs="Times New Roman"/>
-          <w:sz w:val="24"/>
-          <w:lang w:val="en-US"/>
-        </w:rPr>
-        <w:t>Safari</w:t>
-      </w:r>
-      <w:r>
-        <w:rPr>
-          <w:rFonts w:ascii="Times New Roman" w:hAnsi="Times New Roman" w:cs="Times New Roman"/>
-          <w:sz w:val="24"/>
-        </w:rPr>
-        <w:t xml:space="preserve"> </w:t>
-      </w:r>
-      <w:r>
-        <w:rPr>
-          <w:rFonts w:ascii="Times New Roman" w:hAnsi="Times New Roman" w:cs="Times New Roman"/>
-          <w:sz w:val="24"/>
-        </w:rPr>
-        <w:t>17+</w:t>
-      </w:r>
-    </w:p>
-    <w:p>
-      <w:pPr>
-        <w:rPr>
-          <w:rFonts w:ascii="Times New Roman" w:hAnsi="Times New Roman" w:cs="Times New Roman"/>
-          <w:sz w:val="24"/>
-          <w:szCs w:val="24"/>
-          <w:lang w:val="en-US"/>
-        </w:rPr>
-      </w:pPr>
-      <w:r>
-        <w:rPr>
-          <w:rFonts w:ascii="Times New Roman" w:hAnsi="Times New Roman" w:cs="Times New Roman"/>
-          <w:sz w:val="24"/>
-          <w:szCs w:val="24"/>
-          <w:lang w:val="en-US"/>
-        </w:rPr>
-        <w:t>4.</w:t>
-      </w:r>
-      <w:r>
-        <w:rPr>
-          <w:rFonts w:ascii="Times New Roman" w:hAnsi="Times New Roman" w:cs="Times New Roman"/>
-          <w:sz w:val="24"/>
-          <w:szCs w:val="24"/>
-          <w:lang w:val="en-US"/>
-        </w:rPr>
-        <w:t>4</w:t>
-      </w:r>
-      <w:r>
-        <w:rPr>
-          <w:rFonts w:ascii="Times New Roman" w:hAnsi="Times New Roman" w:cs="Times New Roman"/>
-          <w:sz w:val="24"/>
-          <w:szCs w:val="24"/>
-          <w:lang w:val="en-US"/>
-        </w:rPr>
-        <w:t xml:space="preserve"> </w:t>
-      </w:r>
-      <w:r>
-        <w:rPr>
-          <w:rFonts w:ascii="Times New Roman" w:hAnsi="Times New Roman" w:cs="Times New Roman"/>
-          <w:sz w:val="24"/>
-          <w:szCs w:val="24"/>
-          <w:lang w:val="en-US"/>
-        </w:rPr>
-        <w:t>M</w:t>
-      </w:r>
-      <w:r>
-        <w:rPr>
-          <w:rFonts w:ascii="Times New Roman" w:hAnsi="Times New Roman" w:cs="Times New Roman"/>
-          <w:sz w:val="24"/>
-          <w:szCs w:val="24"/>
-          <w:lang w:val="en-US"/>
-        </w:rPr>
-        <w:t>aintenance</w:t>
-      </w:r>
-    </w:p>
-    <w:p>
-      <w:pPr>
-        <w:pStyle w:val="a7"/>
-        <w:numPr>
-          <w:ilvl w:val="0"/>
-          <w:numId w:val="26"/>
-        </w:numPr>
-        <w:rPr>
-          <w:rFonts w:ascii="Times New Roman" w:hAnsi="Times New Roman" w:cs="Times New Roman"/>
-          <w:sz w:val="24"/>
-          <w:szCs w:val="24"/>
-        </w:rPr>
-      </w:pPr>
-      <w:r>
-        <w:rPr>
-          <w:rFonts w:ascii="Times New Roman" w:hAnsi="Times New Roman" w:cs="Times New Roman"/>
-          <w:sz w:val="24"/>
-          <w:szCs w:val="24"/>
-        </w:rPr>
-        <w:t>Архитектура системы должна состоять из модулей, чтобы поддерживать ее гибкость и расширяемость</w:t>
-      </w:r>
-    </w:p>
-    <w:p>
-      <w:pPr>
-        <w:pStyle w:val="a7"/>
-        <w:numPr>
-          <w:ilvl w:val="0"/>
-          <w:numId w:val="26"/>
-        </w:numPr>
-        <w:rPr>
-          <w:rFonts w:ascii="Times New Roman" w:hAnsi="Times New Roman" w:cs="Times New Roman"/>
-          <w:sz w:val="24"/>
-          <w:szCs w:val="24"/>
-        </w:rPr>
-      </w:pPr>
-      <w:r>
-        <w:rPr>
-          <w:rFonts w:ascii="Times New Roman" w:hAnsi="Times New Roman" w:cs="Times New Roman"/>
-          <w:sz w:val="24"/>
-          <w:szCs w:val="24"/>
-        </w:rPr>
-        <w:t>Код должен быть хорошо задокументирован для упрощения поддержки разработки системы</w:t>
-      </w:r>
-    </w:p>
-    <w:bookmarkEnd w:id="9"/>
+      </w:pPr>
+    </w:p>
     <w:p>
       <w:pPr>
         <w:pStyle w:val="3"/>
         <w:spacing w:before="0" w:after="240" w:line="276" w:lineRule="auto"/>
         <w:rPr>
           <w:rFonts w:ascii="Times New Roman" w:hAnsi="Times New Roman" w:cs="Times New Roman"/>
-          <w:color w:val="0000FF"/>
-          <w:lang w:val="en-US"/>
-        </w:rPr>
-      </w:pPr>
-      <w:r>
-        <w:rPr>
-          <w:rFonts w:ascii="Times New Roman" w:hAnsi="Times New Roman" w:cs="Times New Roman"/>
-          <w:lang w:val="en-US"/>
-        </w:rPr>
-        <w:t>5</w:t>
-      </w:r>
-      <w:r>
-        <w:rPr>
-          <w:rFonts w:ascii="Times New Roman" w:hAnsi="Times New Roman" w:cs="Times New Roman"/>
-          <w:lang w:val="en-US"/>
-        </w:rPr>
-        <w:t xml:space="preserve">. </w:t>
-      </w:r>
-      <w:r>
-        <w:rPr>
-          <w:rFonts w:ascii="Times New Roman" w:hAnsi="Times New Roman" w:cs="Times New Roman"/>
-          <w:lang w:val="en-US"/>
-        </w:rPr>
-        <w:t>UI</w:t>
-      </w:r>
-      <w:r>
-        <w:rPr>
-          <w:rFonts w:ascii="Times New Roman" w:hAnsi="Times New Roman" w:cs="Times New Roman"/>
-          <w:lang w:val="en-US"/>
-        </w:rPr>
-        <w:t xml:space="preserve"> </w:t>
-      </w:r>
-      <w:r>
-        <w:rPr>
-          <w:rFonts w:ascii="Times New Roman" w:hAnsi="Times New Roman" w:cs="Times New Roman"/>
-          <w:lang w:val="en-US"/>
-        </w:rPr>
-        <w:t>requirements</w:t>
-      </w:r>
-    </w:p>
-    <w:p>
-      <w:pPr>
-        <w:rPr>
-          <w:rFonts w:ascii="Times New Roman" w:hAnsi="Times New Roman" w:cs="Times New Roman"/>
-          <w:sz w:val="24"/>
-          <w:szCs w:val="24"/>
-        </w:rPr>
-      </w:pPr>
-      <w:r>
-        <w:rPr>
-          <w:rFonts w:ascii="Times New Roman" w:hAnsi="Times New Roman" w:cs="Times New Roman"/>
-          <w:sz w:val="24"/>
-          <w:szCs w:val="24"/>
-        </w:rPr>
-        <w:t>5.1</w:t>
-      </w:r>
-      <w:r>
-        <w:rPr>
-          <w:rFonts w:ascii="Times New Roman" w:hAnsi="Times New Roman" w:cs="Times New Roman"/>
-          <w:sz w:val="24"/>
-          <w:szCs w:val="24"/>
-        </w:rPr>
-        <w:t xml:space="preserve"> </w:t>
-      </w:r>
-      <w:r>
-        <w:rPr>
-          <w:rFonts w:ascii="Times New Roman" w:hAnsi="Times New Roman" w:cs="Times New Roman"/>
-          <w:sz w:val="24"/>
-          <w:szCs w:val="24"/>
-          <w:lang w:val="en-US"/>
-        </w:rPr>
-        <w:t>Main</w:t>
-      </w:r>
-      <w:r>
-        <w:rPr>
-          <w:rFonts w:ascii="Times New Roman" w:hAnsi="Times New Roman" w:cs="Times New Roman"/>
-          <w:sz w:val="24"/>
-          <w:szCs w:val="24"/>
-        </w:rPr>
-        <w:t xml:space="preserve"> </w:t>
-      </w:r>
-      <w:r>
-        <w:rPr>
-          <w:rFonts w:ascii="Times New Roman" w:hAnsi="Times New Roman" w:cs="Times New Roman"/>
-          <w:sz w:val="24"/>
-          <w:szCs w:val="24"/>
-          <w:lang w:val="en-US"/>
-        </w:rPr>
-        <w:t>page</w:t>
-      </w:r>
-    </w:p>
-    <w:p>
-      <w:pPr>
-        <w:pStyle w:val="a7"/>
-        <w:numPr>
-          <w:ilvl w:val="0"/>
-          <w:numId w:val="17"/>
-        </w:numPr>
-        <w:rPr>
-          <w:rFonts w:ascii="Times New Roman" w:hAnsi="Times New Roman" w:cs="Times New Roman"/>
-          <w:sz w:val="24"/>
-          <w:szCs w:val="24"/>
-        </w:rPr>
-      </w:pPr>
-      <w:r>
-        <w:rPr>
-          <w:rFonts w:ascii="Times New Roman" w:hAnsi="Times New Roman" w:cs="Times New Roman"/>
-          <w:sz w:val="24"/>
-          <w:szCs w:val="24"/>
-        </w:rPr>
-        <w:t>Меню с категориями контента</w:t>
-      </w:r>
-    </w:p>
-    <w:p>
-      <w:pPr>
-        <w:pStyle w:val="a7"/>
-        <w:numPr>
-          <w:ilvl w:val="0"/>
-          <w:numId w:val="17"/>
-        </w:numPr>
-        <w:rPr>
-          <w:rFonts w:ascii="Times New Roman" w:hAnsi="Times New Roman" w:cs="Times New Roman"/>
-          <w:sz w:val="24"/>
-          <w:szCs w:val="24"/>
-        </w:rPr>
-      </w:pPr>
-      <w:r>
-        <w:rPr>
-          <w:rFonts w:ascii="Times New Roman" w:hAnsi="Times New Roman" w:cs="Times New Roman"/>
-          <w:sz w:val="24"/>
-          <w:szCs w:val="24"/>
-        </w:rPr>
-        <w:t>Отображение популярных и последних загрузок</w:t>
-      </w:r>
-    </w:p>
-    <w:p>
-      <w:pPr>
-        <w:pStyle w:val="a7"/>
-        <w:numPr>
-          <w:ilvl w:val="0"/>
-          <w:numId w:val="17"/>
-        </w:numPr>
-        <w:rPr>
-          <w:rFonts w:ascii="Times New Roman" w:hAnsi="Times New Roman" w:cs="Times New Roman"/>
-          <w:sz w:val="24"/>
-          <w:szCs w:val="24"/>
-        </w:rPr>
-      </w:pPr>
-      <w:r>
-        <w:rPr>
-          <w:rFonts w:ascii="Times New Roman" w:hAnsi="Times New Roman" w:cs="Times New Roman"/>
-          <w:sz w:val="24"/>
-          <w:szCs w:val="24"/>
-        </w:rPr>
-        <w:t>Форма поиска</w:t>
-      </w:r>
-    </w:p>
-    <w:p>
-      <w:pPr>
-        <w:rPr>
-          <w:rFonts w:ascii="Times New Roman" w:hAnsi="Times New Roman" w:cs="Times New Roman"/>
-          <w:sz w:val="24"/>
-          <w:szCs w:val="24"/>
-          <w:lang w:val="en-US"/>
-        </w:rPr>
-      </w:pPr>
-      <w:r>
-        <w:rPr>
-          <w:rFonts w:ascii="Times New Roman" w:hAnsi="Times New Roman" w:cs="Times New Roman"/>
-          <w:sz w:val="24"/>
-          <w:szCs w:val="24"/>
-        </w:rPr>
-        <w:t xml:space="preserve">5.2 </w:t>
-      </w:r>
-      <w:r>
-        <w:rPr>
-          <w:rFonts w:ascii="Times New Roman" w:hAnsi="Times New Roman" w:cs="Times New Roman"/>
-          <w:sz w:val="24"/>
-          <w:szCs w:val="24"/>
-          <w:lang w:val="en-US"/>
-        </w:rPr>
-        <w:t>Content page</w:t>
-      </w:r>
-    </w:p>
-    <w:p>
-      <w:pPr>
-        <w:pStyle w:val="a7"/>
-        <w:numPr>
-          <w:ilvl w:val="0"/>
-          <w:numId w:val="18"/>
-        </w:numPr>
-        <w:rPr>
-          <w:rFonts w:ascii="Times New Roman" w:hAnsi="Times New Roman" w:cs="Times New Roman"/>
-          <w:sz w:val="24"/>
-          <w:szCs w:val="24"/>
-        </w:rPr>
-      </w:pPr>
-      <w:r>
-        <w:rPr>
-          <w:rFonts w:ascii="Times New Roman" w:hAnsi="Times New Roman" w:cs="Times New Roman"/>
-          <w:sz w:val="24"/>
-          <w:szCs w:val="24"/>
-        </w:rPr>
-        <w:t>Информация о файле (название, автор, дата, категория, теги)</w:t>
-      </w:r>
-    </w:p>
-    <w:p>
-      <w:pPr>
-        <w:pStyle w:val="a7"/>
-        <w:numPr>
-          <w:ilvl w:val="0"/>
-          <w:numId w:val="18"/>
-        </w:numPr>
-        <w:rPr>
-          <w:rFonts w:ascii="Times New Roman" w:hAnsi="Times New Roman" w:cs="Times New Roman"/>
-          <w:sz w:val="24"/>
-          <w:szCs w:val="24"/>
-        </w:rPr>
-      </w:pPr>
-      <w:r>
-        <w:rPr>
-          <w:rFonts w:ascii="Times New Roman" w:hAnsi="Times New Roman" w:cs="Times New Roman"/>
-          <w:sz w:val="24"/>
-          <w:szCs w:val="24"/>
-        </w:rPr>
-        <w:t>Кнопка скачивания</w:t>
-      </w:r>
-    </w:p>
-    <w:p>
-      <w:pPr>
-        <w:pStyle w:val="a7"/>
-        <w:numPr>
-          <w:ilvl w:val="0"/>
-          <w:numId w:val="18"/>
-        </w:numPr>
-        <w:rPr>
-          <w:rFonts w:ascii="Times New Roman" w:hAnsi="Times New Roman" w:cs="Times New Roman"/>
-          <w:sz w:val="24"/>
-          <w:szCs w:val="24"/>
-        </w:rPr>
-      </w:pPr>
-      <w:r>
-        <w:rPr>
-          <w:rFonts w:ascii="Times New Roman" w:hAnsi="Times New Roman" w:cs="Times New Roman"/>
-          <w:sz w:val="24"/>
-          <w:szCs w:val="24"/>
-        </w:rPr>
-        <w:t>Система оценок и комментариев</w:t>
-      </w:r>
-    </w:p>
-    <w:p>
-      <w:pPr>
-        <w:rPr>
-          <w:rFonts w:ascii="Times New Roman" w:hAnsi="Times New Roman" w:cs="Times New Roman"/>
-          <w:sz w:val="24"/>
-          <w:szCs w:val="24"/>
-          <w:lang w:val="en-US"/>
-        </w:rPr>
-      </w:pPr>
-      <w:r>
-        <w:rPr>
-          <w:rFonts w:ascii="Times New Roman" w:hAnsi="Times New Roman" w:cs="Times New Roman"/>
-          <w:sz w:val="24"/>
-          <w:szCs w:val="24"/>
-          <w:lang w:val="en-US"/>
-        </w:rPr>
-        <w:t>5.3</w:t>
-      </w:r>
-      <w:r>
-        <w:rPr>
-          <w:rFonts w:ascii="Times New Roman" w:hAnsi="Times New Roman" w:cs="Times New Roman"/>
-          <w:sz w:val="24"/>
-          <w:szCs w:val="24"/>
-          <w:lang w:val="en-US"/>
-        </w:rPr>
-        <w:t xml:space="preserve"> </w:t>
-      </w:r>
-      <w:r>
-        <w:rPr>
-          <w:rFonts w:ascii="Times New Roman" w:hAnsi="Times New Roman" w:cs="Times New Roman"/>
-          <w:sz w:val="24"/>
-          <w:szCs w:val="24"/>
-          <w:lang w:val="en-US"/>
-        </w:rPr>
-        <w:t>User page</w:t>
-      </w:r>
-    </w:p>
-    <w:p>
-      <w:pPr>
-        <w:pStyle w:val="a7"/>
-        <w:numPr>
-          <w:ilvl w:val="0"/>
-          <w:numId w:val="19"/>
-        </w:numPr>
-      </w:pPr>
-      <w:r>
-        <w:t>Профиль с аватаром, данными пользователя и списком загруженных файлов</w:t>
-      </w:r>
-    </w:p>
-    <w:p>
-      <w:pPr>
-        <w:pStyle w:val="a7"/>
-        <w:numPr>
-          <w:ilvl w:val="0"/>
-          <w:numId w:val="19"/>
-        </w:numPr>
-      </w:pPr>
-      <w:r>
-        <w:t>Возможность редактирования профиля</w:t>
-      </w:r>
-    </w:p>
-    <w:p>
-      <w:pPr>
-        <w:pStyle w:val="4"/>
-        <w:spacing w:before="0" w:after="240" w:line="276" w:lineRule="auto"/>
-        <w:rPr>
-          <w:rFonts w:ascii="Times New Roman" w:hAnsi="Times New Roman" w:cs="Times New Roman"/>
-          <w:i w:val="0"/>
-          <w:iCs w:val="0"/>
-          <w:sz w:val="24"/>
-          <w:szCs w:val="24"/>
-          <w:lang w:val="en-US"/>
-        </w:rPr>
-      </w:pPr>
-      <w:r>
-        <w:rPr>
-          <w:rFonts w:ascii="Times New Roman" w:hAnsi="Times New Roman" w:cs="Times New Roman"/>
-          <w:i w:val="0"/>
-          <w:iCs w:val="0"/>
-          <w:sz w:val="24"/>
-          <w:szCs w:val="24"/>
-          <w:lang w:val="en-US"/>
-        </w:rPr>
-        <w:lastRenderedPageBreak/>
-        <w:t>5.4</w:t>
-      </w:r>
-      <w:r>
-        <w:rPr>
-          <w:rFonts w:ascii="Times New Roman" w:hAnsi="Times New Roman" w:cs="Times New Roman"/>
-          <w:i w:val="0"/>
-          <w:iCs w:val="0"/>
-          <w:sz w:val="24"/>
-          <w:szCs w:val="24"/>
-          <w:lang w:val="en-US"/>
-        </w:rPr>
-        <w:t xml:space="preserve"> </w:t>
-      </w:r>
-      <w:r>
-        <w:rPr>
-          <w:rFonts w:ascii="Times New Roman" w:hAnsi="Times New Roman" w:cs="Times New Roman"/>
-          <w:i w:val="0"/>
-          <w:iCs w:val="0"/>
-          <w:sz w:val="24"/>
-          <w:szCs w:val="24"/>
-          <w:lang w:val="en-US"/>
-        </w:rPr>
-        <w:t>Admin-panel</w:t>
-      </w:r>
-    </w:p>
-    <w:p>
-      <w:pPr>
-        <w:pStyle w:val="a7"/>
-        <w:numPr>
-          <w:ilvl w:val="0"/>
-          <w:numId w:val="20"/>
-        </w:numPr>
-      </w:pPr>
-      <w:r>
-        <w:t>Основная статистика</w:t>
-      </w:r>
-      <w:r>
-        <w:t xml:space="preserve"> (регистрация, загрузки, жалобы)</w:t>
-      </w:r>
-    </w:p>
-    <w:p>
-      <w:pPr>
-        <w:pStyle w:val="a7"/>
-        <w:numPr>
-          <w:ilvl w:val="0"/>
-          <w:numId w:val="20"/>
-        </w:numPr>
-      </w:pPr>
-      <w:r>
-        <w:t>Интерфейс модерация контента</w:t>
-      </w:r>
-    </w:p>
-    <w:p>
-      <w:pPr>
-        <w:pStyle w:val="a7"/>
-        <w:numPr>
-          <w:ilvl w:val="0"/>
-          <w:numId w:val="20"/>
-        </w:numPr>
-      </w:pPr>
-      <w:r>
-        <w:t>Управление пользователями</w:t>
-      </w:r>
-    </w:p>
-    <w:p>
-      <w:pPr>
-        <w:pStyle w:val="3"/>
-        <w:spacing w:before="0" w:after="240" w:line="276" w:lineRule="auto"/>
-        <w:rPr>
-          <w:rFonts w:ascii="Times New Roman" w:hAnsi="Times New Roman" w:cs="Times New Roman"/>
-          <w:lang w:val="en-US"/>
-        </w:rPr>
-      </w:pPr>
-      <w:bookmarkStart w:id="11" w:name="_Toc191300101"/>
-      <w:bookmarkStart w:id="12" w:name="_Toc191300102"/>
-      <w:r>
-        <w:rPr>
-          <w:rFonts w:ascii="Times New Roman" w:hAnsi="Times New Roman" w:cs="Times New Roman"/>
-          <w:lang w:val="en-US"/>
-        </w:rPr>
-        <w:t>6</w:t>
-      </w:r>
-      <w:r>
-        <w:rPr>
-          <w:rFonts w:ascii="Times New Roman" w:hAnsi="Times New Roman" w:cs="Times New Roman"/>
-          <w:lang w:val="en-US"/>
-        </w:rPr>
-        <w:t xml:space="preserve">. </w:t>
-      </w:r>
-      <w:bookmarkEnd w:id="11"/>
-      <w:r>
-        <w:rPr>
-          <w:rFonts w:ascii="Times New Roman" w:hAnsi="Times New Roman" w:cs="Times New Roman"/>
+          <w:b/>
+        </w:rPr>
+      </w:pPr>
+      <w:bookmarkStart w:id="10" w:name="_Toc191300101"/>
+      <w:bookmarkStart w:id="11" w:name="_Toc191300102"/>
+      <w:r>
+        <w:rPr>
+          <w:rFonts w:ascii="Times New Roman" w:hAnsi="Times New Roman" w:cs="Times New Roman"/>
+          <w:b/>
+        </w:rPr>
+        <w:t xml:space="preserve">6. </w:t>
+      </w:r>
+      <w:bookmarkEnd w:id="10"/>
+      <w:r>
+        <w:rPr>
+          <w:rFonts w:ascii="Times New Roman" w:hAnsi="Times New Roman" w:cs="Times New Roman"/>
+          <w:b/>
           <w:lang w:val="en-US"/>
         </w:rPr>
         <w:t>Risks</w:t>
@@ -4108,100 +3671,13 @@
         </w:rPr>
         <w:t xml:space="preserve">. </w:t>
       </w:r>
+      <w:bookmarkEnd w:id="11"/>
       <w:r>
         <w:rPr>
           <w:rFonts w:ascii="Times New Roman" w:hAnsi="Times New Roman" w:cs="Times New Roman"/>
           <w:lang w:val="en-US"/>
         </w:rPr>
-        <w:t>Models and diagrams</w:t>
-      </w:r>
-      <w:bookmarkEnd w:id="12"/>
-    </w:p>
-    <w:p>
-      <w:pPr>
-        <w:pStyle w:val="4"/>
-        <w:spacing w:before="0" w:after="240" w:line="276" w:lineRule="auto"/>
-        <w:rPr>
-          <w:rFonts w:ascii="Times New Roman" w:hAnsi="Times New Roman" w:cs="Times New Roman"/>
-          <w:i w:val="0"/>
-          <w:iCs w:val="0"/>
-          <w:sz w:val="24"/>
-          <w:szCs w:val="24"/>
-        </w:rPr>
-      </w:pPr>
-      <w:r>
-        <w:rPr>
-          <w:rFonts w:ascii="Times New Roman" w:hAnsi="Times New Roman" w:cs="Times New Roman"/>
-          <w:i w:val="0"/>
-          <w:iCs w:val="0"/>
-          <w:sz w:val="24"/>
-          <w:szCs w:val="24"/>
-          <w:lang w:val="en-US"/>
-        </w:rPr>
-        <w:t>7.1 Use</w:t>
-      </w:r>
-      <w:r>
-        <w:rPr>
-          <w:rFonts w:ascii="Times New Roman" w:hAnsi="Times New Roman" w:cs="Times New Roman"/>
-          <w:i w:val="0"/>
-          <w:iCs w:val="0"/>
-          <w:sz w:val="24"/>
-          <w:szCs w:val="24"/>
-          <w:lang w:val="en-US"/>
-        </w:rPr>
-        <w:t xml:space="preserve"> case</w:t>
-      </w:r>
-      <w:r>
-        <w:rPr>
-          <w:rFonts w:ascii="Times New Roman" w:hAnsi="Times New Roman" w:cs="Times New Roman"/>
-          <w:i w:val="0"/>
-          <w:iCs w:val="0"/>
-          <w:noProof/>
-          <w:sz w:val="24"/>
-          <w:szCs w:val="24"/>
-          <w:lang w:eastAsia="ru-RU"/>
-        </w:rPr>
-        <w:drawing>
-          <wp:inline distT="0" distB="0" distL="0" distR="0" wp14:anchorId="739C1690" wp14:editId="0E70B884">
-            <wp:extent cx="5940425" cy="2253615"/>
-            <wp:effectExtent l="0" t="0" r="3175" b="0"/>
-            <wp:docPr id="2" name="Рисунок 2"/>
-            <wp:cNvGraphicFramePr>
-              <a:graphicFrameLocks xmlns:a="http://schemas.openxmlformats.org/drawingml/2006/main" noChangeAspect="1"/>
-            </wp:cNvGraphicFramePr>
-            <a:graphic xmlns:a="http://schemas.openxmlformats.org/drawingml/2006/main">
-              <a:graphicData uri="http://schemas.openxmlformats.org/drawingml/2006/picture">
-                <pic:pic xmlns:pic="http://schemas.openxmlformats.org/drawingml/2006/picture">
-                  <pic:nvPicPr>
-                    <pic:cNvPr id="2" name="Рисунок 2"/>
-                    <pic:cNvPicPr/>
-                  </pic:nvPicPr>
-                  <pic:blipFill>
-                    <a:blip r:embed="rId10" cstate="print">
-                      <a:extLst>
-                        <a:ext uri="{28A0092B-C50C-407E-A947-70E740481C1C}">
-                          <a14:useLocalDpi xmlns:a14="http://schemas.microsoft.com/office/drawing/2010/main" val="0"/>
-                        </a:ext>
-                      </a:extLst>
-                    </a:blip>
-                    <a:stretch>
-                      <a:fillRect/>
-                    </a:stretch>
-                  </pic:blipFill>
-                  <pic:spPr>
-                    <a:xfrm>
-                      <a:off x="0" y="0"/>
-                      <a:ext cx="5940425" cy="2253615"/>
-                    </a:xfrm>
-                    <a:prstGeom prst="rect">
-                      <a:avLst/>
-                    </a:prstGeom>
-                  </pic:spPr>
-                </pic:pic>
-              </a:graphicData>
-            </a:graphic>
-          </wp:inline>
-        </w:drawing>
+        <w:t xml:space="preserve">Use-case diagrams </w:t>
       </w:r>
     </w:p>
     <w:sectPr>
@@ -5284,6 +4760,232 @@
     </w:lvl>
   </w:abstractNum>
   <w:abstractNum w:abstractNumId="9" w15:restartNumberingAfterBreak="0">
+    <w:nsid w:val="292B183C"/>
+    <w:multiLevelType w:val="multilevel"/>
+    <w:tmpl w:val="C7D82114"/>
+    <w:lvl w:ilvl="0">
+      <w:start w:val="2"/>
+      <w:numFmt w:val="decimal"/>
+      <w:lvlText w:val="%1"/>
+      <w:lvlJc w:val="left"/>
+      <w:pPr>
+        <w:ind w:left="360" w:hanging="360"/>
+      </w:pPr>
+      <w:rPr>
+        <w:rFonts w:hint="default"/>
+      </w:rPr>
+    </w:lvl>
+    <w:lvl w:ilvl="1">
+      <w:start w:val="2"/>
+      <w:numFmt w:val="decimal"/>
+      <w:lvlText w:val="%1.%2"/>
+      <w:lvlJc w:val="left"/>
+      <w:pPr>
+        <w:ind w:left="360" w:hanging="360"/>
+      </w:pPr>
+      <w:rPr>
+        <w:rFonts w:hint="default"/>
+      </w:rPr>
+    </w:lvl>
+    <w:lvl w:ilvl="2">
+      <w:start w:val="1"/>
+      <w:numFmt w:val="decimal"/>
+      <w:lvlText w:val="%1.%2.%3"/>
+      <w:lvlJc w:val="left"/>
+      <w:pPr>
+        <w:ind w:left="720" w:hanging="720"/>
+      </w:pPr>
+      <w:rPr>
+        <w:rFonts w:hint="default"/>
+      </w:rPr>
+    </w:lvl>
+    <w:lvl w:ilvl="3">
+      <w:start w:val="1"/>
+      <w:numFmt w:val="decimal"/>
+      <w:lvlText w:val="%1.%2.%3.%4"/>
+      <w:lvlJc w:val="left"/>
+      <w:pPr>
+        <w:ind w:left="720" w:hanging="720"/>
+      </w:pPr>
+      <w:rPr>
+        <w:rFonts w:hint="default"/>
+      </w:rPr>
+    </w:lvl>
+    <w:lvl w:ilvl="4">
+      <w:start w:val="1"/>
+      <w:numFmt w:val="decimal"/>
+      <w:lvlText w:val="%1.%2.%3.%4.%5"/>
+      <w:lvlJc w:val="left"/>
+      <w:pPr>
+        <w:ind w:left="1080" w:hanging="1080"/>
+      </w:pPr>
+      <w:rPr>
+        <w:rFonts w:hint="default"/>
+      </w:rPr>
+    </w:lvl>
+    <w:lvl w:ilvl="5">
+      <w:start w:val="1"/>
+      <w:numFmt w:val="decimal"/>
+      <w:lvlText w:val="%1.%2.%3.%4.%5.%6"/>
+      <w:lvlJc w:val="left"/>
+      <w:pPr>
+        <w:ind w:left="1080" w:hanging="1080"/>
+      </w:pPr>
+      <w:rPr>
+        <w:rFonts w:hint="default"/>
+      </w:rPr>
+    </w:lvl>
+    <w:lvl w:ilvl="6">
+      <w:start w:val="1"/>
+      <w:numFmt w:val="decimal"/>
+      <w:lvlText w:val="%1.%2.%3.%4.%5.%6.%7"/>
+      <w:lvlJc w:val="left"/>
+      <w:pPr>
+        <w:ind w:left="1440" w:hanging="1440"/>
+      </w:pPr>
+      <w:rPr>
+        <w:rFonts w:hint="default"/>
+      </w:rPr>
+    </w:lvl>
+    <w:lvl w:ilvl="7">
+      <w:start w:val="1"/>
+      <w:numFmt w:val="decimal"/>
+      <w:lvlText w:val="%1.%2.%3.%4.%5.%6.%7.%8"/>
+      <w:lvlJc w:val="left"/>
+      <w:pPr>
+        <w:ind w:left="1440" w:hanging="1440"/>
+      </w:pPr>
+      <w:rPr>
+        <w:rFonts w:hint="default"/>
+      </w:rPr>
+    </w:lvl>
+    <w:lvl w:ilvl="8">
+      <w:start w:val="1"/>
+      <w:numFmt w:val="decimal"/>
+      <w:lvlText w:val="%1.%2.%3.%4.%5.%6.%7.%8.%9"/>
+      <w:lvlJc w:val="left"/>
+      <w:pPr>
+        <w:ind w:left="1800" w:hanging="1800"/>
+      </w:pPr>
+      <w:rPr>
+        <w:rFonts w:hint="default"/>
+      </w:rPr>
+    </w:lvl>
+  </w:abstractNum>
+  <w:abstractNum w:abstractNumId="10" w15:restartNumberingAfterBreak="0">
+    <w:nsid w:val="2AAA7F0A"/>
+    <w:multiLevelType w:val="multilevel"/>
+    <w:tmpl w:val="138664BC"/>
+    <w:lvl w:ilvl="0">
+      <w:start w:val="5"/>
+      <w:numFmt w:val="decimal"/>
+      <w:lvlText w:val="%1"/>
+      <w:lvlJc w:val="left"/>
+      <w:pPr>
+        <w:ind w:left="360" w:hanging="360"/>
+      </w:pPr>
+      <w:rPr>
+        <w:rFonts w:hint="default"/>
+      </w:rPr>
+    </w:lvl>
+    <w:lvl w:ilvl="1">
+      <w:start w:val="1"/>
+      <w:numFmt w:val="decimal"/>
+      <w:lvlText w:val="%1.%2"/>
+      <w:lvlJc w:val="left"/>
+      <w:pPr>
+        <w:ind w:left="360" w:hanging="360"/>
+      </w:pPr>
+      <w:rPr>
+        <w:rFonts w:hint="default"/>
+      </w:rPr>
+    </w:lvl>
+    <w:lvl w:ilvl="2">
+      <w:start w:val="1"/>
+      <w:numFmt w:val="decimal"/>
+      <w:lvlText w:val="%1.%2.%3"/>
+      <w:lvlJc w:val="left"/>
+      <w:pPr>
+        <w:ind w:left="720" w:hanging="720"/>
+      </w:pPr>
+      <w:rPr>
+        <w:rFonts w:hint="default"/>
+      </w:rPr>
+    </w:lvl>
+    <w:lvl w:ilvl="3">
+      <w:start w:val="1"/>
+      <w:numFmt w:val="decimal"/>
+      <w:lvlText w:val="%1.%2.%3.%4"/>
+      <w:lvlJc w:val="left"/>
+      <w:pPr>
+        <w:ind w:left="720" w:hanging="720"/>
+      </w:pPr>
+      <w:rPr>
+        <w:rFonts w:hint="default"/>
+      </w:rPr>
+    </w:lvl>
+    <w:lvl w:ilvl="4">
+      <w:start w:val="1"/>
+      <w:numFmt w:val="decimal"/>
+      <w:lvlText w:val="%1.%2.%3.%4.%5"/>
+      <w:lvlJc w:val="left"/>
+      <w:pPr>
+        <w:ind w:left="1080" w:hanging="1080"/>
+      </w:pPr>
+      <w:rPr>
+        <w:rFonts w:hint="default"/>
+      </w:rPr>
+    </w:lvl>
+    <w:lvl w:ilvl="5">
+      <w:start w:val="1"/>
+      <w:numFmt w:val="decimal"/>
+      <w:lvlText w:val="%1.%2.%3.%4.%5.%6"/>
+      <w:lvlJc w:val="left"/>
+      <w:pPr>
+        <w:ind w:left="1080" w:hanging="1080"/>
+      </w:pPr>
+      <w:rPr>
+        <w:rFonts w:hint="default"/>
+      </w:rPr>
+    </w:lvl>
+    <w:lvl w:ilvl="6">
+      <w:start w:val="1"/>
+      <w:numFmt w:val="decimal"/>
+      <w:lvlText w:val="%1.%2.%3.%4.%5.%6.%7"/>
+      <w:lvlJc w:val="left"/>
+      <w:pPr>
+        <w:ind w:left="1440" w:hanging="1440"/>
+      </w:pPr>
+      <w:rPr>
+        <w:rFonts w:hint="default"/>
+      </w:rPr>
+    </w:lvl>
+    <w:lvl w:ilvl="7">
+      <w:start w:val="1"/>
+      <w:numFmt w:val="decimal"/>
+      <w:lvlText w:val="%1.%2.%3.%4.%5.%6.%7.%8"/>
+      <w:lvlJc w:val="left"/>
+      <w:pPr>
+        <w:ind w:left="1440" w:hanging="1440"/>
+      </w:pPr>
+      <w:rPr>
+        <w:rFonts w:hint="default"/>
+      </w:rPr>
+    </w:lvl>
+    <w:lvl w:ilvl="8">
+      <w:start w:val="1"/>
+      <w:numFmt w:val="decimal"/>
+      <w:lvlText w:val="%1.%2.%3.%4.%5.%6.%7.%8.%9"/>
+      <w:lvlJc w:val="left"/>
+      <w:pPr>
+        <w:ind w:left="1800" w:hanging="1800"/>
+      </w:pPr>
+      <w:rPr>
+        <w:rFonts w:hint="default"/>
+      </w:rPr>
+    </w:lvl>
+  </w:abstractNum>
+  <w:abstractNum w:abstractNumId="11" w15:restartNumberingAfterBreak="0">
     <w:nsid w:val="2D3218FD"/>
     <w:multiLevelType w:val="hybridMultilevel"/>
     <w:tmpl w:val="ABBCEBDA"/>
@@ -5396,7 +5098,7 @@
       </w:rPr>
     </w:lvl>
   </w:abstractNum>
-  <w:abstractNum w:abstractNumId="10" w15:restartNumberingAfterBreak="0">
+  <w:abstractNum w:abstractNumId="12" w15:restartNumberingAfterBreak="0">
     <w:nsid w:val="2DC35501"/>
     <w:multiLevelType w:val="hybridMultilevel"/>
     <w:tmpl w:val="9C200630"/>
@@ -5509,7 +5211,120 @@
       </w:rPr>
     </w:lvl>
   </w:abstractNum>
-  <w:abstractNum w:abstractNumId="11" w15:restartNumberingAfterBreak="0">
+  <w:abstractNum w:abstractNumId="13" w15:restartNumberingAfterBreak="0">
+    <w:nsid w:val="2EFA6B6D"/>
+    <w:multiLevelType w:val="multilevel"/>
+    <w:tmpl w:val="E6D29244"/>
+    <w:lvl w:ilvl="0">
+      <w:start w:val="3"/>
+      <w:numFmt w:val="decimal"/>
+      <w:lvlText w:val="%1."/>
+      <w:lvlJc w:val="left"/>
+      <w:pPr>
+        <w:ind w:left="540" w:hanging="540"/>
+      </w:pPr>
+      <w:rPr>
+        <w:rFonts w:hint="default"/>
+      </w:rPr>
+    </w:lvl>
+    <w:lvl w:ilvl="1">
+      <w:start w:val="1"/>
+      <w:numFmt w:val="decimal"/>
+      <w:lvlText w:val="%1.%2."/>
+      <w:lvlJc w:val="left"/>
+      <w:pPr>
+        <w:ind w:left="1080" w:hanging="720"/>
+      </w:pPr>
+      <w:rPr>
+        <w:rFonts w:hint="default"/>
+      </w:rPr>
+    </w:lvl>
+    <w:lvl w:ilvl="2">
+      <w:start w:val="1"/>
+      <w:numFmt w:val="decimal"/>
+      <w:lvlText w:val="%1.%2.%3."/>
+      <w:lvlJc w:val="left"/>
+      <w:pPr>
+        <w:ind w:left="1440" w:hanging="720"/>
+      </w:pPr>
+      <w:rPr>
+        <w:rFonts w:hint="default"/>
+      </w:rPr>
+    </w:lvl>
+    <w:lvl w:ilvl="3">
+      <w:start w:val="1"/>
+      <w:numFmt w:val="decimal"/>
+      <w:lvlText w:val="%1.%2.%3.%4."/>
+      <w:lvlJc w:val="left"/>
+      <w:pPr>
+        <w:ind w:left="2160" w:hanging="1080"/>
+      </w:pPr>
+      <w:rPr>
+        <w:rFonts w:hint="default"/>
+      </w:rPr>
+    </w:lvl>
+    <w:lvl w:ilvl="4">
+      <w:start w:val="1"/>
+      <w:numFmt w:val="decimal"/>
+      <w:lvlText w:val="%1.%2.%3.%4.%5."/>
+      <w:lvlJc w:val="left"/>
+      <w:pPr>
+        <w:ind w:left="2520" w:hanging="1080"/>
+      </w:pPr>
+      <w:rPr>
+        <w:rFonts w:hint="default"/>
+      </w:rPr>
+    </w:lvl>
+    <w:lvl w:ilvl="5">
+      <w:start w:val="1"/>
+      <w:numFmt w:val="decimal"/>
+      <w:lvlText w:val="%1.%2.%3.%4.%5.%6."/>
+      <w:lvlJc w:val="left"/>
+      <w:pPr>
+        <w:ind w:left="3240" w:hanging="1440"/>
+      </w:pPr>
+      <w:rPr>
+        <w:rFonts w:hint="default"/>
+      </w:rPr>
+    </w:lvl>
+    <w:lvl w:ilvl="6">
+      <w:start w:val="1"/>
+      <w:numFmt w:val="decimal"/>
+      <w:lvlText w:val="%1.%2.%3.%4.%5.%6.%7."/>
+      <w:lvlJc w:val="left"/>
+      <w:pPr>
+        <w:ind w:left="3600" w:hanging="1440"/>
+      </w:pPr>
+      <w:rPr>
+        <w:rFonts w:hint="default"/>
+      </w:rPr>
+    </w:lvl>
+    <w:lvl w:ilvl="7">
+      <w:start w:val="1"/>
+      <w:numFmt w:val="decimal"/>
+      <w:lvlText w:val="%1.%2.%3.%4.%5.%6.%7.%8."/>
+      <w:lvlJc w:val="left"/>
+      <w:pPr>
+        <w:ind w:left="4320" w:hanging="1800"/>
+      </w:pPr>
+      <w:rPr>
+        <w:rFonts w:hint="default"/>
+      </w:rPr>
+    </w:lvl>
+    <w:lvl w:ilvl="8">
+      <w:start w:val="1"/>
+      <w:numFmt w:val="decimal"/>
+      <w:lvlText w:val="%1.%2.%3.%4.%5.%6.%7.%8.%9."/>
+      <w:lvlJc w:val="left"/>
+      <w:pPr>
+        <w:ind w:left="4680" w:hanging="1800"/>
+      </w:pPr>
+      <w:rPr>
+        <w:rFonts w:hint="default"/>
+      </w:rPr>
+    </w:lvl>
+  </w:abstractNum>
+  <w:abstractNum w:abstractNumId="14" w15:restartNumberingAfterBreak="0">
     <w:nsid w:val="319A1CFC"/>
     <w:multiLevelType w:val="hybridMultilevel"/>
     <w:tmpl w:val="3BACBF56"/>
@@ -5622,7 +5437,7 @@
       </w:rPr>
     </w:lvl>
   </w:abstractNum>
-  <w:abstractNum w:abstractNumId="12" w15:restartNumberingAfterBreak="0">
+  <w:abstractNum w:abstractNumId="15" w15:restartNumberingAfterBreak="0">
     <w:nsid w:val="382F1043"/>
     <w:multiLevelType w:val="hybridMultilevel"/>
     <w:tmpl w:val="23943108"/>
@@ -5735,120 +5550,120 @@
       </w:rPr>
     </w:lvl>
   </w:abstractNum>
-  <w:abstractNum w:abstractNumId="13" w15:restartNumberingAfterBreak="0">
+  <w:abstractNum w:abstractNumId="16" w15:restartNumberingAfterBreak="0">
     <w:nsid w:val="43555020"/>
     <w:multiLevelType w:val="hybridMultilevel"/>
-    <w:tmpl w:val="4A7497CC"/>
-    <w:lvl w:ilvl="0" w:tplc="04190001">
+    <w:tmpl w:val="971C72FC"/>
+    <w:lvl w:ilvl="0" w:tplc="94B8C4FC">
+      <w:start w:val="1"/>
+      <w:numFmt w:val="decimal"/>
+      <w:lvlText w:val="%1."/>
+      <w:lvlJc w:val="left"/>
+      <w:pPr>
+        <w:ind w:left="780" w:hanging="360"/>
+      </w:pPr>
+      <w:rPr>
+        <w:rFonts w:ascii="Times New Roman" w:eastAsiaTheme="minorHAnsi" w:hAnsi="Times New Roman" w:cs="Times New Roman"/>
+      </w:rPr>
+    </w:lvl>
+    <w:lvl w:ilvl="1" w:tplc="04190003" w:tentative="1">
+      <w:start w:val="1"/>
+      <w:numFmt w:val="bullet"/>
+      <w:lvlText w:val="o"/>
+      <w:lvlJc w:val="left"/>
+      <w:pPr>
+        <w:ind w:left="1500" w:hanging="360"/>
+      </w:pPr>
+      <w:rPr>
+        <w:rFonts w:ascii="Courier New" w:hAnsi="Courier New" w:cs="Courier New" w:hint="default"/>
+      </w:rPr>
+    </w:lvl>
+    <w:lvl w:ilvl="2" w:tplc="04190005" w:tentative="1">
+      <w:start w:val="1"/>
+      <w:numFmt w:val="bullet"/>
+      <w:lvlText w:val=""/>
+      <w:lvlJc w:val="left"/>
+      <w:pPr>
+        <w:ind w:left="2220" w:hanging="360"/>
+      </w:pPr>
+      <w:rPr>
+        <w:rFonts w:ascii="Wingdings" w:hAnsi="Wingdings" w:hint="default"/>
+      </w:rPr>
+    </w:lvl>
+    <w:lvl w:ilvl="3" w:tplc="04190001" w:tentative="1">
       <w:start w:val="1"/>
       <w:numFmt w:val="bullet"/>
       <w:lvlText w:val=""/>
       <w:lvlJc w:val="left"/>
       <w:pPr>
-        <w:ind w:left="780" w:hanging="360"/>
+        <w:ind w:left="2940" w:hanging="360"/>
       </w:pPr>
       <w:rPr>
         <w:rFonts w:ascii="Symbol" w:hAnsi="Symbol" w:hint="default"/>
       </w:rPr>
     </w:lvl>
-    <w:lvl w:ilvl="1" w:tplc="04190003" w:tentative="1">
+    <w:lvl w:ilvl="4" w:tplc="04190003" w:tentative="1">
       <w:start w:val="1"/>
       <w:numFmt w:val="bullet"/>
       <w:lvlText w:val="o"/>
       <w:lvlJc w:val="left"/>
       <w:pPr>
-        <w:ind w:left="1500" w:hanging="360"/>
+        <w:ind w:left="3660" w:hanging="360"/>
       </w:pPr>
       <w:rPr>
         <w:rFonts w:ascii="Courier New" w:hAnsi="Courier New" w:cs="Courier New" w:hint="default"/>
       </w:rPr>
     </w:lvl>
-    <w:lvl w:ilvl="2" w:tplc="04190005" w:tentative="1">
+    <w:lvl w:ilvl="5" w:tplc="04190005" w:tentative="1">
       <w:start w:val="1"/>
       <w:numFmt w:val="bullet"/>
       <w:lvlText w:val=""/>
       <w:lvlJc w:val="left"/>
       <w:pPr>
-        <w:ind w:left="2220" w:hanging="360"/>
+        <w:ind w:left="4380" w:hanging="360"/>
       </w:pPr>
       <w:rPr>
         <w:rFonts w:ascii="Wingdings" w:hAnsi="Wingdings" w:hint="default"/>
       </w:rPr>
     </w:lvl>
-    <w:lvl w:ilvl="3" w:tplc="04190001" w:tentative="1">
+    <w:lvl w:ilvl="6" w:tplc="04190001" w:tentative="1">
       <w:start w:val="1"/>
       <w:numFmt w:val="bullet"/>
       <w:lvlText w:val=""/>
       <w:lvlJc w:val="left"/>
       <w:pPr>
-        <w:ind w:left="2940" w:hanging="360"/>
+        <w:ind w:left="5100" w:hanging="360"/>
       </w:pPr>
       <w:rPr>
         <w:rFonts w:ascii="Symbol" w:hAnsi="Symbol" w:hint="default"/>
       </w:rPr>
     </w:lvl>
-    <w:lvl w:ilvl="4" w:tplc="04190003" w:tentative="1">
+    <w:lvl w:ilvl="7" w:tplc="04190003" w:tentative="1">
       <w:start w:val="1"/>
       <w:numFmt w:val="bullet"/>
       <w:lvlText w:val="o"/>
       <w:lvlJc w:val="left"/>
       <w:pPr>
-        <w:ind w:left="3660" w:hanging="360"/>
+        <w:ind w:left="5820" w:hanging="360"/>
       </w:pPr>
       <w:rPr>
         <w:rFonts w:ascii="Courier New" w:hAnsi="Courier New" w:cs="Courier New" w:hint="default"/>
       </w:rPr>
     </w:lvl>
-    <w:lvl w:ilvl="5" w:tplc="04190005" w:tentative="1">
+    <w:lvl w:ilvl="8" w:tplc="04190005" w:tentative="1">
       <w:start w:val="1"/>
       <w:numFmt w:val="bullet"/>
       <w:lvlText w:val=""/>
       <w:lvlJc w:val="left"/>
       <w:pPr>
-        <w:ind w:left="4380" w:hanging="360"/>
+        <w:ind w:left="6540" w:hanging="360"/>
       </w:pPr>
       <w:rPr>
         <w:rFonts w:ascii="Wingdings" w:hAnsi="Wingdings" w:hint="default"/>
       </w:rPr>
     </w:lvl>
-    <w:lvl w:ilvl="6" w:tplc="04190001" w:tentative="1">
-      <w:start w:val="1"/>
-      <w:numFmt w:val="bullet"/>
-      <w:lvlText w:val=""/>
-      <w:lvlJc w:val="left"/>
-      <w:pPr>
-        <w:ind w:left="5100" w:hanging="360"/>
-      </w:pPr>
-      <w:rPr>
-        <w:rFonts w:ascii="Symbol" w:hAnsi="Symbol" w:hint="default"/>
-      </w:rPr>
-    </w:lvl>
-    <w:lvl w:ilvl="7" w:tplc="04190003" w:tentative="1">
-      <w:start w:val="1"/>
-      <w:numFmt w:val="bullet"/>
-      <w:lvlText w:val="o"/>
-      <w:lvlJc w:val="left"/>
-      <w:pPr>
-        <w:ind w:left="5820" w:hanging="360"/>
-      </w:pPr>
-      <w:rPr>
-        <w:rFonts w:ascii="Courier New" w:hAnsi="Courier New" w:cs="Courier New" w:hint="default"/>
-      </w:rPr>
-    </w:lvl>
-    <w:lvl w:ilvl="8" w:tplc="04190005" w:tentative="1">
-      <w:start w:val="1"/>
-      <w:numFmt w:val="bullet"/>
-      <w:lvlText w:val=""/>
-      <w:lvlJc w:val="left"/>
-      <w:pPr>
-        <w:ind w:left="6540" w:hanging="360"/>
-      </w:pPr>
-      <w:rPr>
-        <w:rFonts w:ascii="Wingdings" w:hAnsi="Wingdings" w:hint="default"/>
-      </w:rPr>
-    </w:lvl>
   </w:abstractNum>
-  <w:abstractNum w:abstractNumId="14" w15:restartNumberingAfterBreak="0">
+  <w:abstractNum w:abstractNumId="17" w15:restartNumberingAfterBreak="0">
     <w:nsid w:val="476953F9"/>
     <w:multiLevelType w:val="hybridMultilevel"/>
     <w:tmpl w:val="8BF0FDEC"/>
@@ -5961,7 +5776,7 @@
       </w:rPr>
     </w:lvl>
   </w:abstractNum>
-  <w:abstractNum w:abstractNumId="15" w15:restartNumberingAfterBreak="0">
+  <w:abstractNum w:abstractNumId="18" w15:restartNumberingAfterBreak="0">
     <w:nsid w:val="4AFB4EB1"/>
     <w:multiLevelType w:val="hybridMultilevel"/>
     <w:tmpl w:val="40F21010"/>
@@ -6074,7 +5889,7 @@
       </w:rPr>
     </w:lvl>
   </w:abstractNum>
-  <w:abstractNum w:abstractNumId="16" w15:restartNumberingAfterBreak="0">
+  <w:abstractNum w:abstractNumId="19" w15:restartNumberingAfterBreak="0">
     <w:nsid w:val="4C7C7D41"/>
     <w:multiLevelType w:val="hybridMultilevel"/>
     <w:tmpl w:val="4EE4FE68"/>
@@ -6163,7 +5978,7 @@
       </w:pPr>
     </w:lvl>
   </w:abstractNum>
-  <w:abstractNum w:abstractNumId="17" w15:restartNumberingAfterBreak="0">
+  <w:abstractNum w:abstractNumId="20" w15:restartNumberingAfterBreak="0">
     <w:nsid w:val="577E3B1C"/>
     <w:multiLevelType w:val="multilevel"/>
     <w:tmpl w:val="D9F63F0A"/>
@@ -6276,7 +6091,7 @@
       </w:rPr>
     </w:lvl>
   </w:abstractNum>
-  <w:abstractNum w:abstractNumId="18" w15:restartNumberingAfterBreak="0">
+  <w:abstractNum w:abstractNumId="21" w15:restartNumberingAfterBreak="0">
     <w:nsid w:val="58D07B66"/>
     <w:multiLevelType w:val="hybridMultilevel"/>
     <w:tmpl w:val="A44A45C0"/>
@@ -6389,7 +6204,7 @@
       </w:rPr>
     </w:lvl>
   </w:abstractNum>
-  <w:abstractNum w:abstractNumId="19" w15:restartNumberingAfterBreak="0">
+  <w:abstractNum w:abstractNumId="22" w15:restartNumberingAfterBreak="0">
     <w:nsid w:val="5ADF58BB"/>
     <w:multiLevelType w:val="hybridMultilevel"/>
     <w:tmpl w:val="894C9A20"/>
@@ -6502,7 +6317,7 @@
       </w:rPr>
     </w:lvl>
   </w:abstractNum>
-  <w:abstractNum w:abstractNumId="20" w15:restartNumberingAfterBreak="0">
+  <w:abstractNum w:abstractNumId="23" w15:restartNumberingAfterBreak="0">
     <w:nsid w:val="5EF80CBF"/>
     <w:multiLevelType w:val="hybridMultilevel"/>
     <w:tmpl w:val="6A9C7F5E"/>
@@ -6588,7 +6403,7 @@
       </w:pPr>
     </w:lvl>
   </w:abstractNum>
-  <w:abstractNum w:abstractNumId="21" w15:restartNumberingAfterBreak="0">
+  <w:abstractNum w:abstractNumId="24" w15:restartNumberingAfterBreak="0">
     <w:nsid w:val="628A0691"/>
     <w:multiLevelType w:val="hybridMultilevel"/>
     <w:tmpl w:val="0E6219BA"/>
@@ -6701,7 +6516,7 @@
       </w:rPr>
     </w:lvl>
   </w:abstractNum>
-  <w:abstractNum w:abstractNumId="22" w15:restartNumberingAfterBreak="0">
+  <w:abstractNum w:abstractNumId="25" w15:restartNumberingAfterBreak="0">
     <w:nsid w:val="64BE12CB"/>
     <w:multiLevelType w:val="hybridMultilevel"/>
     <w:tmpl w:val="7288261C"/>
@@ -6814,7 +6629,7 @@
       </w:rPr>
     </w:lvl>
   </w:abstractNum>
-  <w:abstractNum w:abstractNumId="23" w15:restartNumberingAfterBreak="0">
+  <w:abstractNum w:abstractNumId="26" w15:restartNumberingAfterBreak="0">
     <w:nsid w:val="689F6557"/>
     <w:multiLevelType w:val="hybridMultilevel"/>
     <w:tmpl w:val="2FBCA976"/>
@@ -6927,7 +6742,7 @@
       </w:rPr>
     </w:lvl>
   </w:abstractNum>
-  <w:abstractNum w:abstractNumId="24" w15:restartNumberingAfterBreak="0">
+  <w:abstractNum w:abstractNumId="27" w15:restartNumberingAfterBreak="0">
     <w:nsid w:val="6CE96EB3"/>
     <w:multiLevelType w:val="hybridMultilevel"/>
     <w:tmpl w:val="52F6FDFC"/>
@@ -7040,7 +6855,120 @@
       </w:rPr>
     </w:lvl>
   </w:abstractNum>
-  <w:abstractNum w:abstractNumId="25" w15:restartNumberingAfterBreak="0">
+  <w:abstractNum w:abstractNumId="28" w15:restartNumberingAfterBreak="0">
+    <w:nsid w:val="6F4B5B64"/>
+    <w:multiLevelType w:val="multilevel"/>
+    <w:tmpl w:val="91F26868"/>
+    <w:lvl w:ilvl="0">
+      <w:start w:val="4"/>
+      <w:numFmt w:val="decimal"/>
+      <w:lvlText w:val="%1"/>
+      <w:lvlJc w:val="left"/>
+      <w:pPr>
+        <w:ind w:left="360" w:hanging="360"/>
+      </w:pPr>
+      <w:rPr>
+        <w:rFonts w:hint="default"/>
+      </w:rPr>
+    </w:lvl>
+    <w:lvl w:ilvl="1">
+      <w:start w:val="1"/>
+      <w:numFmt w:val="decimal"/>
+      <w:lvlText w:val="%1.%2"/>
+      <w:lvlJc w:val="left"/>
+      <w:pPr>
+        <w:ind w:left="360" w:hanging="360"/>
+      </w:pPr>
+      <w:rPr>
+        <w:rFonts w:hint="default"/>
+      </w:rPr>
+    </w:lvl>
+    <w:lvl w:ilvl="2">
+      <w:start w:val="1"/>
+      <w:numFmt w:val="decimal"/>
+      <w:lvlText w:val="%1.%2.%3"/>
+      <w:lvlJc w:val="left"/>
+      <w:pPr>
+        <w:ind w:left="720" w:hanging="720"/>
+      </w:pPr>
+      <w:rPr>
+        <w:rFonts w:hint="default"/>
+      </w:rPr>
+    </w:lvl>
+    <w:lvl w:ilvl="3">
+      <w:start w:val="1"/>
+      <w:numFmt w:val="decimal"/>
+      <w:lvlText w:val="%1.%2.%3.%4"/>
+      <w:lvlJc w:val="left"/>
+      <w:pPr>
+        <w:ind w:left="720" w:hanging="720"/>
+      </w:pPr>
+      <w:rPr>
+        <w:rFonts w:hint="default"/>
+      </w:rPr>
+    </w:lvl>
+    <w:lvl w:ilvl="4">
+      <w:start w:val="1"/>
+      <w:numFmt w:val="decimal"/>
+      <w:lvlText w:val="%1.%2.%3.%4.%5"/>
+      <w:lvlJc w:val="left"/>
+      <w:pPr>
+        <w:ind w:left="1080" w:hanging="1080"/>
+      </w:pPr>
+      <w:rPr>
+        <w:rFonts w:hint="default"/>
+      </w:rPr>
+    </w:lvl>
+    <w:lvl w:ilvl="5">
+      <w:start w:val="1"/>
+      <w:numFmt w:val="decimal"/>
+      <w:lvlText w:val="%1.%2.%3.%4.%5.%6"/>
+      <w:lvlJc w:val="left"/>
+      <w:pPr>
+        <w:ind w:left="1080" w:hanging="1080"/>
+      </w:pPr>
+      <w:rPr>
+        <w:rFonts w:hint="default"/>
+      </w:rPr>
+    </w:lvl>
+    <w:lvl w:ilvl="6">
+      <w:start w:val="1"/>
+      <w:numFmt w:val="decimal"/>
+      <w:lvlText w:val="%1.%2.%3.%4.%5.%6.%7"/>
+      <w:lvlJc w:val="left"/>
+      <w:pPr>
+        <w:ind w:left="1440" w:hanging="1440"/>
+      </w:pPr>
+      <w:rPr>
+        <w:rFonts w:hint="default"/>
+      </w:rPr>
+    </w:lvl>
+    <w:lvl w:ilvl="7">
+      <w:start w:val="1"/>
+      <w:numFmt w:val="decimal"/>
+      <w:lvlText w:val="%1.%2.%3.%4.%5.%6.%7.%8"/>
+      <w:lvlJc w:val="left"/>
+      <w:pPr>
+        <w:ind w:left="1440" w:hanging="1440"/>
+      </w:pPr>
+      <w:rPr>
+        <w:rFonts w:hint="default"/>
+      </w:rPr>
+    </w:lvl>
+    <w:lvl w:ilvl="8">
+      <w:start w:val="1"/>
+      <w:numFmt w:val="decimal"/>
+      <w:lvlText w:val="%1.%2.%3.%4.%5.%6.%7.%8.%9"/>
+      <w:lvlJc w:val="left"/>
+      <w:pPr>
+        <w:ind w:left="1800" w:hanging="1800"/>
+      </w:pPr>
+      <w:rPr>
+        <w:rFonts w:hint="default"/>
+      </w:rPr>
+    </w:lvl>
+  </w:abstractNum>
+  <w:abstractNum w:abstractNumId="29" w15:restartNumberingAfterBreak="0">
     <w:nsid w:val="7BC17C63"/>
     <w:multiLevelType w:val="hybridMultilevel"/>
     <w:tmpl w:val="5E5EB662"/>
@@ -7154,10 +7082,10 @@
     </w:lvl>
   </w:abstractNum>
   <w:num w:numId="1">
-    <w:abstractNumId w:val="20"/>
+    <w:abstractNumId w:val="23"/>
   </w:num>
   <w:num w:numId="2">
-    <w:abstractNumId w:val="16"/>
+    <w:abstractNumId w:val="19"/>
   </w:num>
   <w:num w:numId="3">
     <w:abstractNumId w:val="7"/>
@@ -7172,19 +7100,19 @@
     <w:abstractNumId w:val="6"/>
   </w:num>
   <w:num w:numId="7">
-    <w:abstractNumId w:val="19"/>
+    <w:abstractNumId w:val="22"/>
   </w:num>
   <w:num w:numId="8">
-    <w:abstractNumId w:val="13"/>
+    <w:abstractNumId w:val="16"/>
   </w:num>
   <w:num w:numId="9">
     <w:abstractNumId w:val="0"/>
   </w:num>
   <w:num w:numId="10">
-    <w:abstractNumId w:val="21"/>
+    <w:abstractNumId w:val="24"/>
   </w:num>
   <w:num w:numId="11">
-    <w:abstractNumId w:val="11"/>
+    <w:abstractNumId w:val="14"/>
   </w:num>
   <w:num w:numId="12">
     <w:abstractNumId w:val="4"/>
@@ -7193,43 +7121,85 @@
     <w:abstractNumId w:val="3"/>
   </w:num>
   <w:num w:numId="14">
-    <w:abstractNumId w:val="25"/>
+    <w:abstractNumId w:val="29"/>
   </w:num>
   <w:num w:numId="15">
-    <w:abstractNumId w:val="14"/>
+    <w:abstractNumId w:val="17"/>
   </w:num>
   <w:num w:numId="16">
-    <w:abstractNumId w:val="18"/>
+    <w:abstractNumId w:val="21"/>
   </w:num>
   <w:num w:numId="17">
-    <w:abstractNumId w:val="12"/>
+    <w:abstractNumId w:val="15"/>
   </w:num>
   <w:num w:numId="18">
-    <w:abstractNumId w:val="10"/>
+    <w:abstractNumId w:val="12"/>
   </w:num>
   <w:num w:numId="19">
     <w:abstractNumId w:val="1"/>
   </w:num>
   <w:num w:numId="20">
-    <w:abstractNumId w:val="24"/>
+    <w:abstractNumId w:val="27"/>
   </w:num>
   <w:num w:numId="21">
-    <w:abstractNumId w:val="22"/>
+    <w:abstractNumId w:val="25"/>
   </w:num>
   <w:num w:numId="22">
-    <w:abstractNumId w:val="15"/>
+    <w:abstractNumId w:val="18"/>
   </w:num>
   <w:num w:numId="23">
-    <w:abstractNumId w:val="23"/>
+    <w:abstractNumId w:val="26"/>
   </w:num>
   <w:num w:numId="24">
-    <w:abstractNumId w:val="9"/>
+    <w:abstractNumId w:val="11"/>
   </w:num>
   <w:num w:numId="25">
-    <w:abstractNumId w:val="17"/>
+    <w:abstractNumId w:val="20"/>
   </w:num>
   <w:num w:numId="26">
     <w:abstractNumId w:val="8"/>
+  </w:num>
+  <w:num w:numId="27">
+    <w:abstractNumId w:val="9"/>
+  </w:num>
+  <w:num w:numId="28">
+    <w:abstractNumId w:val="13"/>
+  </w:num>
+  <w:num w:numId="29">
+    <w:abstractNumId w:val="28"/>
+  </w:num>
+  <w:num w:numId="30">
+    <w:abstractNumId w:val="28"/>
+    <w:lvlOverride w:ilvl="0">
+      <w:startOverride w:val="4"/>
+    </w:lvlOverride>
+    <w:lvlOverride w:ilvl="1">
+      <w:startOverride w:val="1"/>
+    </w:lvlOverride>
+    <w:lvlOverride w:ilvl="2">
+      <w:startOverride w:val="1"/>
+    </w:lvlOverride>
+    <w:lvlOverride w:ilvl="3">
+      <w:startOverride w:val="1"/>
+    </w:lvlOverride>
+    <w:lvlOverride w:ilvl="4">
+      <w:startOverride w:val="1"/>
+    </w:lvlOverride>
+    <w:lvlOverride w:ilvl="5">
+      <w:startOverride w:val="1"/>
+    </w:lvlOverride>
+    <w:lvlOverride w:ilvl="6">
+      <w:startOverride w:val="1"/>
+    </w:lvlOverride>
+    <w:lvlOverride w:ilvl="7">
+      <w:startOverride w:val="1"/>
+    </w:lvlOverride>
+    <w:lvlOverride w:ilvl="8">
+      <w:startOverride w:val="1"/>
+    </w:lvlOverride>
+  </w:num>
+  <w:num w:numId="31">
+    <w:abstractNumId w:val="10"/>
   </w:num>
 </w:numbering>
 </file>
@@ -8587,7 +8557,7 @@
 </file>
 
 <file path=customXml/itemProps1.xml><?xml version="1.0" encoding="utf-8"?>
-<ds:datastoreItem xmlns:ds="http://schemas.openxmlformats.org/officeDocument/2006/customXml" ds:itemID="{BF335B63-A579-4207-8EBB-61AF408B210B}">
+<ds:datastoreItem xmlns:ds="http://schemas.openxmlformats.org/officeDocument/2006/customXml" ds:itemID="{D33743C2-7F64-4709-8B21-C13909CE0A52}">
   <ds:schemaRefs>
     <ds:schemaRef ds:uri="http://schemas.openxmlformats.org/officeDocument/2006/bibliography"/>
   </ds:schemaRefs>

</xml_diff>